<commit_message>
O v2 é o mais rescente, não adiantei  muita coisa pq tenho wado hj
</commit_message>
<xml_diff>
--- a/Word/TCC v2.docx
+++ b/Word/TCC v2.docx
@@ -2,6 +2,8 @@
 <file path=word/document.xml><?xml version="1.0" encoding="utf-8"?>
 <w:document xmlns:wpc="http://schemas.microsoft.com/office/word/2010/wordprocessingCanvas" xmlns:cx="http://schemas.microsoft.com/office/drawing/2014/chartex" xmlns:cx1="http://schemas.microsoft.com/office/drawing/2015/9/8/chartex" xmlns:cx2="http://schemas.microsoft.com/office/drawing/2015/10/21/chartex" xmlns:cx3="http://schemas.microsoft.com/office/drawing/2016/5/9/chartex" xmlns:cx4="http://schemas.microsoft.com/office/drawing/2016/5/10/chartex" xmlns:cx5="http://schemas.microsoft.com/office/drawing/2016/5/11/chartex" xmlns:mc="http://schemas.openxmlformats.org/markup-compatibility/2006" xmlns:o="urn:schemas-microsoft-com:office:office" xmlns:r="http://schemas.openxmlformats.org/officeDocument/2006/relationships" xmlns:m="http://schemas.openxmlformats.org/officeDocument/2006/math" xmlns:v="urn:schemas-microsoft-com:vml" xmlns:wp14="http://schemas.microsoft.com/office/word/2010/wordprocessingDrawing" xmlns:wp="http://schemas.openxmlformats.org/drawingml/2006/wordprocessingDrawing" xmlns:w10="urn:schemas-microsoft-com:office:word" xmlns:w="http://schemas.openxmlformats.org/wordprocessingml/2006/main" xmlns:w14="http://schemas.microsoft.com/office/word/2010/wordml" xmlns:w15="http://schemas.microsoft.com/office/word/2012/wordml" xmlns:w16se="http://schemas.microsoft.com/office/word/2015/wordml/symex" xmlns:wpg="http://schemas.microsoft.com/office/word/2010/wordprocessingGroup" xmlns:wpi="http://schemas.microsoft.com/office/word/2010/wordprocessingInk" xmlns:wne="http://schemas.microsoft.com/office/word/2006/wordml" xmlns:wps="http://schemas.microsoft.com/office/word/2010/wordprocessingShape" mc:Ignorable="w14 w15 w16se wp14">
   <w:body>
+    <w:bookmarkStart w:id="0" w:name="_GoBack"/>
+    <w:bookmarkEnd w:id="0"/>
     <w:p>
       <w:pPr>
         <w:pStyle w:val="ndicedeilustraes"/>
@@ -1606,8 +1608,8 @@
       <w:r>
         <w:t>)</w:t>
       </w:r>
-      <w:commentRangeStart w:id="0"/>
       <w:commentRangeStart w:id="1"/>
+      <w:commentRangeStart w:id="2"/>
       <w:r>
         <w:fldChar w:fldCharType="begin"/>
       </w:r>
@@ -1633,19 +1635,19 @@
       <w:r>
         <w:fldChar w:fldCharType="end"/>
       </w:r>
-      <w:commentRangeEnd w:id="0"/>
+      <w:commentRangeEnd w:id="1"/>
       <w:r>
         <w:rPr>
           <w:rStyle w:val="Refdecomentrio"/>
         </w:rPr>
-        <w:commentReference w:id="0"/>
-      </w:r>
-      <w:commentRangeEnd w:id="1"/>
+        <w:commentReference w:id="1"/>
+      </w:r>
+      <w:commentRangeEnd w:id="2"/>
       <w:r>
         <w:rPr>
           <w:rStyle w:val="Refdecomentrio"/>
         </w:rPr>
-        <w:commentReference w:id="1"/>
+        <w:commentReference w:id="2"/>
       </w:r>
       <w:r>
         <w:t>, é um dispositivo, ou um conjunto deles, capaz de coletar, armazenar e distribuir uma determinada informação de tal forma que esta, posteriormente possa ser manipulada ou utilizada para entender melhor um certo fenômeno. Na prática esses sistemas são utilizados para capturar dados de uma determinada variável física de um processo, geralmente vinda de um sensor.</w:t>
@@ -1731,6 +1733,7 @@
           <w:id w:val="-370542092"/>
           <w:citation/>
         </w:sdtPr>
+        <w:sdtEndPr/>
         <w:sdtContent>
           <w:r>
             <w:rPr>
@@ -1908,6 +1911,7 @@
           <w:id w:val="1045111372"/>
           <w:citation/>
         </w:sdtPr>
+        <w:sdtEndPr/>
         <w:sdtContent>
           <w:r>
             <w:fldChar w:fldCharType="begin"/>
@@ -1941,8 +1945,8 @@
       <w:r>
         <w:t xml:space="preserve">somente com o padrão mais moderno. Na </w:t>
       </w:r>
-      <w:commentRangeStart w:id="2"/>
       <w:commentRangeStart w:id="3"/>
+      <w:commentRangeStart w:id="4"/>
       <w:r>
         <w:t>figura</w:t>
       </w:r>
@@ -1973,19 +1977,19 @@
       <w:r>
         <w:fldChar w:fldCharType="end"/>
       </w:r>
-      <w:commentRangeEnd w:id="2"/>
+      <w:commentRangeEnd w:id="3"/>
       <w:r>
         <w:rPr>
           <w:rStyle w:val="Refdecomentrio"/>
         </w:rPr>
-        <w:commentReference w:id="2"/>
-      </w:r>
-      <w:commentRangeEnd w:id="3"/>
+        <w:commentReference w:id="3"/>
+      </w:r>
+      <w:commentRangeEnd w:id="4"/>
       <w:r>
         <w:rPr>
           <w:rStyle w:val="Refdecomentrio"/>
         </w:rPr>
-        <w:commentReference w:id="3"/>
+        <w:commentReference w:id="4"/>
       </w:r>
       <w:r>
         <w:t xml:space="preserve"> tem-se dois modelos de DAQs na forma de placas de extensão para computadores com o padrão PCI (Esquerda) e o padrão PCI-e (Direita).</w:t>
@@ -2048,22 +2052,35 @@
       <w:pPr>
         <w:pStyle w:val="Legenda"/>
       </w:pPr>
-      <w:bookmarkStart w:id="4" w:name="_Ref464494996"/>
-      <w:bookmarkStart w:id="5" w:name="_Toc464590727"/>
-      <w:bookmarkStart w:id="6" w:name="_Toc465104857"/>
-      <w:bookmarkStart w:id="7" w:name="_Toc466540385"/>
+      <w:bookmarkStart w:id="5" w:name="_Ref464494996"/>
+      <w:bookmarkStart w:id="6" w:name="_Toc464590727"/>
+      <w:bookmarkStart w:id="7" w:name="_Toc465104857"/>
+      <w:bookmarkStart w:id="8" w:name="_Toc466540385"/>
       <w:r>
         <w:t xml:space="preserve">Figura </w:t>
       </w:r>
-      <w:fldSimple w:instr=" SEQ Figura \* ARABIC ">
-        <w:r>
-          <w:rPr>
-            <w:noProof/>
-          </w:rPr>
-          <w:t>1</w:t>
-        </w:r>
-      </w:fldSimple>
-      <w:bookmarkEnd w:id="4"/>
+      <w:r>
+        <w:fldChar w:fldCharType="begin"/>
+      </w:r>
+      <w:r>
+        <w:instrText xml:space="preserve"> SEQ Figura \* ARABIC </w:instrText>
+      </w:r>
+      <w:r>
+        <w:fldChar w:fldCharType="separate"/>
+      </w:r>
+      <w:r>
+        <w:rPr>
+          <w:noProof/>
+        </w:rPr>
+        <w:t>1</w:t>
+      </w:r>
+      <w:r>
+        <w:rPr>
+          <w:noProof/>
+        </w:rPr>
+        <w:fldChar w:fldCharType="end"/>
+      </w:r>
+      <w:bookmarkEnd w:id="5"/>
       <w:r>
         <w:t xml:space="preserve">: </w:t>
       </w:r>
@@ -2090,6 +2107,7 @@
           <w:id w:val="1774438904"/>
           <w:citation/>
         </w:sdtPr>
+        <w:sdtEndPr/>
         <w:sdtContent>
           <w:r>
             <w:fldChar w:fldCharType="begin"/>
@@ -2114,9 +2132,9 @@
       <w:r>
         <w:t>.</w:t>
       </w:r>
-      <w:bookmarkEnd w:id="5"/>
       <w:bookmarkEnd w:id="6"/>
       <w:bookmarkEnd w:id="7"/>
+      <w:bookmarkEnd w:id="8"/>
     </w:p>
     <w:p>
       <w:pPr>
@@ -2712,8 +2730,8 @@
         </w:rPr>
         <w:t xml:space="preserve"> compatibilidade, pois está cada vez mais </w:t>
       </w:r>
-      <w:commentRangeStart w:id="8"/>
       <w:commentRangeStart w:id="9"/>
+      <w:commentRangeStart w:id="10"/>
       <w:r>
         <w:rPr>
           <w:rStyle w:val="nfase"/>
@@ -2722,19 +2740,19 @@
         </w:rPr>
         <w:t>raro</w:t>
       </w:r>
-      <w:commentRangeEnd w:id="8"/>
+      <w:commentRangeEnd w:id="9"/>
       <w:r>
         <w:rPr>
           <w:rStyle w:val="Refdecomentrio"/>
         </w:rPr>
-        <w:commentReference w:id="8"/>
-      </w:r>
-      <w:commentRangeEnd w:id="9"/>
+        <w:commentReference w:id="9"/>
+      </w:r>
+      <w:commentRangeEnd w:id="10"/>
       <w:r>
         <w:rPr>
           <w:rStyle w:val="Refdecomentrio"/>
         </w:rPr>
-        <w:commentReference w:id="9"/>
+        <w:commentReference w:id="10"/>
       </w:r>
       <w:r>
         <w:rPr>
@@ -2803,8 +2821,8 @@
         </w:rPr>
         <w:t xml:space="preserve"> </w:t>
       </w:r>
-      <w:commentRangeStart w:id="10"/>
       <w:commentRangeStart w:id="11"/>
+      <w:commentRangeStart w:id="12"/>
       <w:r>
         <w:rPr>
           <w:rStyle w:val="nfase"/>
@@ -2813,19 +2831,19 @@
         </w:rPr>
         <w:t>equipamentos</w:t>
       </w:r>
-      <w:commentRangeEnd w:id="10"/>
+      <w:commentRangeEnd w:id="11"/>
       <w:r>
         <w:rPr>
           <w:rStyle w:val="Refdecomentrio"/>
         </w:rPr>
-        <w:commentReference w:id="10"/>
-      </w:r>
-      <w:commentRangeEnd w:id="11"/>
+        <w:commentReference w:id="11"/>
+      </w:r>
+      <w:commentRangeEnd w:id="12"/>
       <w:r>
         <w:rPr>
           <w:rStyle w:val="Refdecomentrio"/>
         </w:rPr>
-        <w:commentReference w:id="11"/>
+        <w:commentReference w:id="12"/>
       </w:r>
       <w:r>
         <w:rPr>
@@ -3050,6 +3068,11 @@
           <w:id w:val="593208062"/>
           <w:citation/>
         </w:sdtPr>
+        <w:sdtEndPr>
+          <w:rPr>
+            <w:rStyle w:val="nfase"/>
+          </w:rPr>
+        </w:sdtEndPr>
         <w:sdtContent>
           <w:r>
             <w:rPr>
@@ -3230,7 +3253,7 @@
           <w:iCs w:val="0"/>
           <w:lang w:val="pt-BR"/>
         </w:rPr>
-        <w:instrText xml:space="preserve"> REF _Ref466625946 \h </w:instrText>
+        <w:instrText xml:space="preserve"> REF _Ref466625946 \h  \* MERGEFORMAT </w:instrText>
       </w:r>
       <w:r>
         <w:rPr>
@@ -3240,16 +3263,6 @@
           <w:iCs w:val="0"/>
           <w:lang w:val="pt-BR"/>
         </w:rPr>
-      </w:r>
-      <w:r>
-        <w:rPr>
-          <w:rStyle w:val="nfase"/>
-          <w:rFonts w:eastAsiaTheme="minorEastAsia"/>
-          <w:i w:val="0"/>
-          <w:iCs w:val="0"/>
-          <w:lang w:val="pt-BR"/>
-        </w:rPr>
-        <w:instrText xml:space="preserve"> \* MERGEFORMAT </w:instrText>
       </w:r>
       <w:r>
         <w:rPr>
@@ -3507,46 +3520,59 @@
           <w:noProof/>
         </w:rPr>
       </w:pPr>
-      <w:bookmarkStart w:id="12" w:name="_Toc464590728"/>
-      <w:bookmarkStart w:id="13" w:name="_Toc465104858"/>
-      <w:bookmarkStart w:id="14" w:name="_Toc466540386"/>
-      <w:bookmarkStart w:id="15" w:name="_Ref466625946"/>
+      <w:bookmarkStart w:id="13" w:name="_Ref466625946"/>
+      <w:bookmarkStart w:id="14" w:name="_Toc464590728"/>
+      <w:bookmarkStart w:id="15" w:name="_Toc465104858"/>
+      <w:bookmarkStart w:id="16" w:name="_Toc466540386"/>
       <w:r>
         <w:t xml:space="preserve">Figura </w:t>
       </w:r>
-      <w:fldSimple w:instr=" SEQ Figura \* ARABIC ">
-        <w:r>
-          <w:rPr>
-            <w:noProof/>
-          </w:rPr>
-          <w:t>2</w:t>
-        </w:r>
-      </w:fldSimple>
+      <w:r>
+        <w:fldChar w:fldCharType="begin"/>
+      </w:r>
+      <w:r>
+        <w:instrText xml:space="preserve"> SEQ Figura \* ARABIC </w:instrText>
+      </w:r>
+      <w:r>
+        <w:fldChar w:fldCharType="separate"/>
+      </w:r>
+      <w:r>
+        <w:rPr>
+          <w:noProof/>
+        </w:rPr>
+        <w:t>2</w:t>
+      </w:r>
+      <w:r>
+        <w:rPr>
+          <w:noProof/>
+        </w:rPr>
+        <w:fldChar w:fldCharType="end"/>
+      </w:r>
+      <w:bookmarkEnd w:id="13"/>
+      <w:r>
+        <w:t>:</w:t>
+      </w:r>
+      <w:r>
+        <w:rPr>
+          <w:noProof/>
+        </w:rPr>
+        <w:t xml:space="preserve"> </w:t>
+      </w:r>
+      <w:r>
+        <w:rPr>
+          <w:noProof/>
+        </w:rPr>
+        <w:t xml:space="preserve">Exemplo de anúncio </w:t>
+      </w:r>
+      <w:r>
+        <w:rPr>
+          <w:noProof/>
+        </w:rPr>
+        <w:t>de venda casada do Kit DI-149 .</w:t>
+      </w:r>
+      <w:bookmarkEnd w:id="14"/>
       <w:bookmarkEnd w:id="15"/>
-      <w:r>
-        <w:t>:</w:t>
-      </w:r>
-      <w:r>
-        <w:rPr>
-          <w:noProof/>
-        </w:rPr>
-        <w:t xml:space="preserve"> </w:t>
-      </w:r>
-      <w:r>
-        <w:rPr>
-          <w:noProof/>
-        </w:rPr>
-        <w:t xml:space="preserve">Exemplo de anúncio </w:t>
-      </w:r>
-      <w:r>
-        <w:rPr>
-          <w:noProof/>
-        </w:rPr>
-        <w:t>de venda casada do Kit DI-149 .</w:t>
-      </w:r>
-      <w:bookmarkEnd w:id="12"/>
-      <w:bookmarkEnd w:id="13"/>
-      <w:bookmarkEnd w:id="14"/>
+      <w:bookmarkEnd w:id="16"/>
     </w:p>
     <w:p>
       <w:pPr>
@@ -3738,8 +3764,8 @@
         </w:rPr>
         <w:t xml:space="preserve"> e a interface de comunicação. Um esquemático desta topologia pode ser visto na figura</w:t>
       </w:r>
-      <w:commentRangeStart w:id="16"/>
       <w:commentRangeStart w:id="17"/>
+      <w:commentRangeStart w:id="18"/>
       <w:r>
         <w:rPr>
           <w:rStyle w:val="nfase"/>
@@ -3794,19 +3820,19 @@
         </w:rPr>
         <w:fldChar w:fldCharType="end"/>
       </w:r>
-      <w:commentRangeEnd w:id="16"/>
+      <w:commentRangeEnd w:id="17"/>
       <w:r>
         <w:rPr>
           <w:rStyle w:val="Refdecomentrio"/>
         </w:rPr>
-        <w:commentReference w:id="16"/>
-      </w:r>
-      <w:commentRangeEnd w:id="17"/>
+        <w:commentReference w:id="17"/>
+      </w:r>
+      <w:commentRangeEnd w:id="18"/>
       <w:r>
         <w:rPr>
           <w:rStyle w:val="Refdecomentrio"/>
         </w:rPr>
-        <w:commentReference w:id="17"/>
+        <w:commentReference w:id="18"/>
       </w:r>
       <w:r>
         <w:rPr>
@@ -3889,22 +3915,35 @@
           <w:noProof/>
         </w:rPr>
       </w:pPr>
-      <w:bookmarkStart w:id="18" w:name="_Ref464499434"/>
-      <w:bookmarkStart w:id="19" w:name="_Toc464590729"/>
-      <w:bookmarkStart w:id="20" w:name="_Toc465104859"/>
-      <w:bookmarkStart w:id="21" w:name="_Toc466540387"/>
+      <w:bookmarkStart w:id="19" w:name="_Ref464499434"/>
+      <w:bookmarkStart w:id="20" w:name="_Toc464590729"/>
+      <w:bookmarkStart w:id="21" w:name="_Toc465104859"/>
+      <w:bookmarkStart w:id="22" w:name="_Toc466540387"/>
       <w:r>
         <w:t xml:space="preserve">Figura </w:t>
       </w:r>
-      <w:fldSimple w:instr=" SEQ Figura \* ARABIC ">
-        <w:r>
-          <w:rPr>
-            <w:noProof/>
-          </w:rPr>
-          <w:t>3</w:t>
-        </w:r>
-      </w:fldSimple>
-      <w:bookmarkEnd w:id="18"/>
+      <w:r>
+        <w:fldChar w:fldCharType="begin"/>
+      </w:r>
+      <w:r>
+        <w:instrText xml:space="preserve"> SEQ Figura \* ARABIC </w:instrText>
+      </w:r>
+      <w:r>
+        <w:fldChar w:fldCharType="separate"/>
+      </w:r>
+      <w:r>
+        <w:rPr>
+          <w:noProof/>
+        </w:rPr>
+        <w:t>3</w:t>
+      </w:r>
+      <w:r>
+        <w:rPr>
+          <w:noProof/>
+        </w:rPr>
+        <w:fldChar w:fldCharType="end"/>
+      </w:r>
+      <w:bookmarkEnd w:id="19"/>
       <w:r>
         <w:t>:</w:t>
       </w:r>
@@ -3926,9 +3965,9 @@
         </w:rPr>
         <w:t>.</w:t>
       </w:r>
-      <w:bookmarkEnd w:id="19"/>
       <w:bookmarkEnd w:id="20"/>
       <w:bookmarkEnd w:id="21"/>
+      <w:bookmarkEnd w:id="22"/>
     </w:p>
     <w:p>
       <w:r>
@@ -3937,8 +3976,8 @@
       <w:r>
         <w:t xml:space="preserve"> a topologia do DAQ representado na figura</w:t>
       </w:r>
-      <w:commentRangeStart w:id="22"/>
       <w:commentRangeStart w:id="23"/>
+      <w:commentRangeStart w:id="24"/>
       <w:r>
         <w:fldChar w:fldCharType="begin"/>
       </w:r>
@@ -3966,19 +4005,19 @@
       <w:r>
         <w:fldChar w:fldCharType="end"/>
       </w:r>
-      <w:commentRangeEnd w:id="22"/>
+      <w:commentRangeEnd w:id="23"/>
       <w:r>
         <w:rPr>
           <w:rStyle w:val="Refdecomentrio"/>
         </w:rPr>
-        <w:commentReference w:id="22"/>
-      </w:r>
-      <w:commentRangeEnd w:id="23"/>
+        <w:commentReference w:id="23"/>
+      </w:r>
+      <w:commentRangeEnd w:id="24"/>
       <w:r>
         <w:rPr>
           <w:rStyle w:val="Refdecomentrio"/>
         </w:rPr>
-        <w:commentReference w:id="23"/>
+        <w:commentReference w:id="24"/>
       </w:r>
       <w:r>
         <w:t xml:space="preserve"> é algo bastante comum na eletrônica embarcada, por isso, já vem embutida em alguns</w:t>
@@ -4180,6 +4219,7 @@
           <w:id w:val="1404095511"/>
           <w:citation/>
         </w:sdtPr>
+        <w:sdtEndPr/>
         <w:sdtContent>
           <w:r>
             <w:fldChar w:fldCharType="begin"/>
@@ -4213,19 +4253,11 @@
       <w:r>
         <w:t xml:space="preserve">o lado do </w:t>
       </w:r>
-      <w:commentRangeStart w:id="24"/>
       <w:r>
         <w:rPr>
           <w:rStyle w:val="nfase"/>
         </w:rPr>
         <w:t>software</w:t>
-      </w:r>
-      <w:commentRangeEnd w:id="24"/>
-      <w:r>
-        <w:rPr>
-          <w:rStyle w:val="nfase"/>
-        </w:rPr>
-        <w:commentReference w:id="24"/>
       </w:r>
       <w:r>
         <w:t xml:space="preserve"> o Arduino dispõe de uma linguagem de programação que abstrai os elementos </w:t>
@@ -4343,6 +4375,7 @@
           <w:id w:val="798417289"/>
           <w:citation/>
         </w:sdtPr>
+        <w:sdtEndPr/>
         <w:sdtContent>
           <w:r>
             <w:fldChar w:fldCharType="begin"/>
@@ -4643,13 +4676,7 @@
           <w:rPr>
             <w:rFonts w:ascii="Cambria Math" w:hAnsi="Cambria Math"/>
           </w:rPr>
-          <m:t>$125</m:t>
-        </m:r>
-        <m:r>
-          <w:rPr>
-            <w:rFonts w:ascii="Cambria Math" w:hAnsi="Cambria Math"/>
-          </w:rPr>
-          <m:t>,00</m:t>
+          <m:t>$125,00</m:t>
         </m:r>
       </m:oMath>
       <w:r>
@@ -4740,6 +4767,7 @@
           <w:id w:val="46966520"/>
           <w:citation/>
         </w:sdtPr>
+        <w:sdtEndPr/>
         <w:sdtContent>
           <w:r>
             <w:rPr>
@@ -7424,14 +7452,27 @@
       <w:r>
         <w:t xml:space="preserve">Tabela </w:t>
       </w:r>
-      <w:fldSimple w:instr=" SEQ Tabela \* ARABIC ">
-        <w:r>
-          <w:rPr>
-            <w:noProof/>
-          </w:rPr>
-          <w:t>1</w:t>
-        </w:r>
-      </w:fldSimple>
+      <w:r>
+        <w:fldChar w:fldCharType="begin"/>
+      </w:r>
+      <w:r>
+        <w:instrText xml:space="preserve"> SEQ Tabela \* ARABIC </w:instrText>
+      </w:r>
+      <w:r>
+        <w:fldChar w:fldCharType="separate"/>
+      </w:r>
+      <w:r>
+        <w:rPr>
+          <w:noProof/>
+        </w:rPr>
+        <w:t>1</w:t>
+      </w:r>
+      <w:r>
+        <w:rPr>
+          <w:noProof/>
+        </w:rPr>
+        <w:fldChar w:fldCharType="end"/>
+      </w:r>
       <w:bookmarkEnd w:id="31"/>
       <w:r>
         <w:t xml:space="preserve">: </w:t>
@@ -7457,6 +7498,7 @@
           <w:id w:val="-1609500655"/>
           <w:citation/>
         </w:sdtPr>
+        <w:sdtEndPr/>
         <w:sdtContent>
           <w:r>
             <w:fldChar w:fldCharType="begin"/>
@@ -7837,10 +7879,7 @@
         <w:t xml:space="preserve"> </w:t>
       </w:r>
       <w:r>
-        <w:t>não logrou êxito comercia</w:t>
-      </w:r>
-      <w:r>
-        <w:t>,</w:t>
+        <w:t>não logrou êxito comercia,</w:t>
       </w:r>
       <w:r>
         <w:rPr>
@@ -8249,9 +8288,9 @@
           <w:lang w:eastAsia="pt-BR"/>
         </w:rPr>
         <w:drawing>
-          <wp:inline distT="0" distB="0" distL="0" distR="0" wp14:anchorId="62F4B842" wp14:editId="614D9CDB">
-            <wp:extent cx="4334605" cy="4486275"/>
-            <wp:effectExtent l="0" t="0" r="8890" b="0"/>
+          <wp:inline distT="0" distB="0" distL="0" distR="0" wp14:anchorId="62F4B842" wp14:editId="3CF38FCF">
+            <wp:extent cx="4757942" cy="4924425"/>
+            <wp:effectExtent l="0" t="0" r="5080" b="0"/>
             <wp:docPr id="5" name="Imagem 5"/>
             <wp:cNvGraphicFramePr>
               <a:graphicFrameLocks xmlns:a="http://schemas.openxmlformats.org/drawingml/2006/main" noChangeAspect="1"/>
@@ -8278,7 +8317,7 @@
                   <pic:spPr>
                     <a:xfrm>
                       <a:off x="0" y="0"/>
-                      <a:ext cx="4362982" cy="4515645"/>
+                      <a:ext cx="4795228" cy="4963016"/>
                     </a:xfrm>
                     <a:prstGeom prst="rect">
                       <a:avLst/>
@@ -8301,14 +8340,27 @@
       <w:r>
         <w:t xml:space="preserve">Figura </w:t>
       </w:r>
-      <w:fldSimple w:instr=" SEQ Figura \* ARABIC ">
-        <w:r>
-          <w:rPr>
-            <w:noProof/>
-          </w:rPr>
-          <w:t>4</w:t>
-        </w:r>
-      </w:fldSimple>
+      <w:r>
+        <w:fldChar w:fldCharType="begin"/>
+      </w:r>
+      <w:r>
+        <w:instrText xml:space="preserve"> SEQ Figura \* ARABIC </w:instrText>
+      </w:r>
+      <w:r>
+        <w:fldChar w:fldCharType="separate"/>
+      </w:r>
+      <w:r>
+        <w:rPr>
+          <w:noProof/>
+        </w:rPr>
+        <w:t>4</w:t>
+      </w:r>
+      <w:r>
+        <w:rPr>
+          <w:noProof/>
+        </w:rPr>
+        <w:fldChar w:fldCharType="end"/>
+      </w:r>
       <w:bookmarkEnd w:id="32"/>
       <w:r>
         <w:t xml:space="preserve">: Diagrama do Satira AM3358A </w:t>
@@ -8318,6 +8370,7 @@
           <w:id w:val="-1832281621"/>
           <w:citation/>
         </w:sdtPr>
+        <w:sdtEndPr/>
         <w:sdtContent>
           <w:r>
             <w:fldChar w:fldCharType="begin"/>
@@ -8393,6 +8446,7 @@
                 <w:rFonts w:cs="Arial"/>
                 <w:b/>
               </w:rPr>
+              <w:lastRenderedPageBreak/>
               <w:t>No.</w:t>
             </w:r>
           </w:p>
@@ -8477,7 +8531,6 @@
               <w:rPr>
                 <w:rFonts w:cs="Arial"/>
               </w:rPr>
-              <w:lastRenderedPageBreak/>
               <w:t>1</w:t>
             </w:r>
           </w:p>
@@ -10019,14 +10072,27 @@
       <w:r>
         <w:t xml:space="preserve">Tabela </w:t>
       </w:r>
-      <w:fldSimple w:instr=" SEQ Tabela \* ARABIC ">
-        <w:r>
-          <w:rPr>
-            <w:noProof/>
-          </w:rPr>
-          <w:t>2</w:t>
-        </w:r>
-      </w:fldSimple>
+      <w:r>
+        <w:fldChar w:fldCharType="begin"/>
+      </w:r>
+      <w:r>
+        <w:instrText xml:space="preserve"> SEQ Tabela \* ARABIC </w:instrText>
+      </w:r>
+      <w:r>
+        <w:fldChar w:fldCharType="separate"/>
+      </w:r>
+      <w:r>
+        <w:rPr>
+          <w:noProof/>
+        </w:rPr>
+        <w:t>2</w:t>
+      </w:r>
+      <w:r>
+        <w:rPr>
+          <w:noProof/>
+        </w:rPr>
+        <w:fldChar w:fldCharType="end"/>
+      </w:r>
       <w:bookmarkEnd w:id="35"/>
       <w:r>
         <w:t xml:space="preserve">: </w:t>
@@ -10072,6 +10138,7 @@
           <w:id w:val="235589604"/>
           <w:citation/>
         </w:sdtPr>
+        <w:sdtEndPr/>
         <w:sdtContent>
           <w:r>
             <w:fldChar w:fldCharType="begin"/>
@@ -10162,17 +10229,14 @@
     </w:p>
     <w:p>
       <w:r>
+        <w:lastRenderedPageBreak/>
         <w:t xml:space="preserve">As primeiras versões do BBB, mais especificamente as revisões 1 e 2, vinham com </w:t>
       </w:r>
       <w:r>
         <w:t>Ångström</w:t>
       </w:r>
       <w:r>
-        <w:t xml:space="preserve"> instalado por padrão. Esta última uma distribuição criada </w:t>
-      </w:r>
-      <w:r>
-        <w:lastRenderedPageBreak/>
-        <w:t xml:space="preserve">exclusivamente para sistemas embarcados, </w:t>
+        <w:t xml:space="preserve"> instalado por padrão. Esta última uma distribuição criada exclusivamente para sistemas embarcados, </w:t>
       </w:r>
       <w:r>
         <w:rPr>
@@ -10237,6 +10301,7 @@
           <w:id w:val="-1060546933"/>
           <w:citation/>
         </w:sdtPr>
+        <w:sdtEndPr/>
         <w:sdtContent>
           <w:r>
             <w:fldChar w:fldCharType="begin"/>
@@ -10346,14 +10411,27 @@
       <w:r>
         <w:t xml:space="preserve">Figura </w:t>
       </w:r>
-      <w:fldSimple w:instr=" SEQ Figura \* ARABIC ">
-        <w:r>
-          <w:rPr>
-            <w:noProof/>
-          </w:rPr>
-          <w:t>5</w:t>
-        </w:r>
-      </w:fldSimple>
+      <w:r>
+        <w:fldChar w:fldCharType="begin"/>
+      </w:r>
+      <w:r>
+        <w:instrText xml:space="preserve"> SEQ Figura \* ARABIC </w:instrText>
+      </w:r>
+      <w:r>
+        <w:fldChar w:fldCharType="separate"/>
+      </w:r>
+      <w:r>
+        <w:rPr>
+          <w:noProof/>
+        </w:rPr>
+        <w:t>5</w:t>
+      </w:r>
+      <w:r>
+        <w:rPr>
+          <w:noProof/>
+        </w:rPr>
+        <w:fldChar w:fldCharType="end"/>
+      </w:r>
       <w:bookmarkEnd w:id="36"/>
       <w:r>
         <w:t xml:space="preserve">: </w:t>
@@ -10375,6 +10453,7 @@
           <w:id w:val="828403220"/>
           <w:citation/>
         </w:sdtPr>
+        <w:sdtEndPr/>
         <w:sdtContent>
           <w:r>
             <w:fldChar w:fldCharType="begin"/>
@@ -10416,17 +10495,17 @@
         <w:t>fundamentais</w:t>
       </w:r>
       <w:r>
-        <w:t xml:space="preserve"> para tornar o BBB mais atraente para ser usado como o computador. O espaço extra </w:t>
+        <w:t xml:space="preserve"> para tornar o BBB mais atraente para ser usado </w:t>
+      </w:r>
+      <w:r>
+        <w:lastRenderedPageBreak/>
+        <w:t xml:space="preserve">como o computador. O espaço extra </w:t>
       </w:r>
       <w:r>
         <w:t>permitiu a</w:t>
       </w:r>
       <w:r>
-        <w:t xml:space="preserve"> instalação de aplicativos adicionais, além dos que já viam com o sistema operacional, principalmente </w:t>
-      </w:r>
-      <w:r>
-        <w:lastRenderedPageBreak/>
-        <w:t>aqueles mais pesados, como Java, Open Office, reprodutores de vídeo e editores de imagem.</w:t>
+        <w:t xml:space="preserve"> instalação de aplicativos adicionais, além dos que já viam com o sistema operacional, principalmente aqueles mais pesados, como Java, Open Office, reprodutores de vídeo e editores de imagem.</w:t>
       </w:r>
     </w:p>
     <w:p>
@@ -10589,6 +10668,7 @@
           <w:id w:val="950976008"/>
           <w:citation/>
         </w:sdtPr>
+        <w:sdtEndPr/>
         <w:sdtContent>
           <w:r>
             <w:fldChar w:fldCharType="begin"/>
@@ -10761,14 +10841,27 @@
       <w:r>
         <w:t xml:space="preserve">Figura </w:t>
       </w:r>
-      <w:fldSimple w:instr=" SEQ Figura \* ARABIC ">
-        <w:r>
-          <w:rPr>
-            <w:noProof/>
-          </w:rPr>
-          <w:t>6</w:t>
-        </w:r>
-      </w:fldSimple>
+      <w:r>
+        <w:fldChar w:fldCharType="begin"/>
+      </w:r>
+      <w:r>
+        <w:instrText xml:space="preserve"> SEQ Figura \* ARABIC </w:instrText>
+      </w:r>
+      <w:r>
+        <w:fldChar w:fldCharType="separate"/>
+      </w:r>
+      <w:r>
+        <w:rPr>
+          <w:noProof/>
+        </w:rPr>
+        <w:t>6</w:t>
+      </w:r>
+      <w:r>
+        <w:rPr>
+          <w:noProof/>
+        </w:rPr>
+        <w:fldChar w:fldCharType="end"/>
+      </w:r>
       <w:r>
         <w:t xml:space="preserve">: </w:t>
       </w:r>
@@ -10786,6 +10879,7 @@
           <w:id w:val="1455524594"/>
           <w:citation/>
         </w:sdtPr>
+        <w:sdtEndPr/>
         <w:sdtContent>
           <w:r>
             <w:fldChar w:fldCharType="begin"/>
@@ -10901,6 +10995,7 @@
           <w:id w:val="-303783432"/>
           <w:citation/>
         </w:sdtPr>
+        <w:sdtEndPr/>
         <w:sdtContent>
           <w:r>
             <w:fldChar w:fldCharType="begin"/>
@@ -10930,6 +11025,7 @@
           <w:id w:val="-1468969193"/>
           <w:citation/>
         </w:sdtPr>
+        <w:sdtEndPr/>
         <w:sdtContent>
           <w:r>
             <w:fldChar w:fldCharType="begin"/>
@@ -10959,6 +11055,7 @@
           <w:id w:val="-857197253"/>
           <w:citation/>
         </w:sdtPr>
+        <w:sdtEndPr/>
         <w:sdtContent>
           <w:r>
             <w:fldChar w:fldCharType="begin"/>
@@ -11073,6 +11170,7 @@
           <w:id w:val="948132733"/>
           <w:citation/>
         </w:sdtPr>
+        <w:sdtEndPr/>
         <w:sdtContent>
           <w:r>
             <w:rPr>
@@ -11179,6 +11277,7 @@
           <w:id w:val="-1881778216"/>
           <w:citation/>
         </w:sdtPr>
+        <w:sdtEndPr/>
         <w:sdtContent>
           <w:r>
             <w:rPr>
@@ -11227,6 +11326,7 @@
           <w:id w:val="1448436072"/>
           <w:citation/>
         </w:sdtPr>
+        <w:sdtEndPr/>
         <w:sdtContent>
           <w:r>
             <w:rPr>
@@ -11445,14 +11545,27 @@
       <w:r>
         <w:t xml:space="preserve">Figura </w:t>
       </w:r>
-      <w:fldSimple w:instr=" SEQ Figura \* ARABIC ">
-        <w:r>
-          <w:rPr>
-            <w:noProof/>
-          </w:rPr>
-          <w:t>7</w:t>
-        </w:r>
-      </w:fldSimple>
+      <w:r>
+        <w:fldChar w:fldCharType="begin"/>
+      </w:r>
+      <w:r>
+        <w:instrText xml:space="preserve"> SEQ Figura \* ARABIC </w:instrText>
+      </w:r>
+      <w:r>
+        <w:fldChar w:fldCharType="separate"/>
+      </w:r>
+      <w:r>
+        <w:rPr>
+          <w:noProof/>
+        </w:rPr>
+        <w:t>7</w:t>
+      </w:r>
+      <w:r>
+        <w:rPr>
+          <w:noProof/>
+        </w:rPr>
+        <w:fldChar w:fldCharType="end"/>
+      </w:r>
       <w:bookmarkEnd w:id="41"/>
       <w:r>
         <w:t xml:space="preserve">: </w:t>
@@ -11728,14 +11841,27 @@
       <w:r>
         <w:t xml:space="preserve">Figura </w:t>
       </w:r>
-      <w:fldSimple w:instr=" SEQ Figura \* ARABIC ">
-        <w:r>
-          <w:rPr>
-            <w:noProof/>
-          </w:rPr>
-          <w:t>8</w:t>
-        </w:r>
-      </w:fldSimple>
+      <w:r>
+        <w:fldChar w:fldCharType="begin"/>
+      </w:r>
+      <w:r>
+        <w:instrText xml:space="preserve"> SEQ Figura \* ARABIC </w:instrText>
+      </w:r>
+      <w:r>
+        <w:fldChar w:fldCharType="separate"/>
+      </w:r>
+      <w:r>
+        <w:rPr>
+          <w:noProof/>
+        </w:rPr>
+        <w:t>8</w:t>
+      </w:r>
+      <w:r>
+        <w:rPr>
+          <w:noProof/>
+        </w:rPr>
+        <w:fldChar w:fldCharType="end"/>
+      </w:r>
       <w:r>
         <w:t xml:space="preserve">: </w:t>
       </w:r>
@@ -12275,6 +12401,7 @@
           <w:id w:val="-1513520530"/>
           <w:citation/>
         </w:sdtPr>
+        <w:sdtEndPr/>
         <w:sdtContent>
           <w:r>
             <w:rPr>
@@ -12427,6 +12554,7 @@
           <w:id w:val="1825316192"/>
           <w:citation/>
         </w:sdtPr>
+        <w:sdtEndPr/>
         <w:sdtContent>
           <w:r>
             <w:rPr>
@@ -12725,14 +12853,27 @@
       <w:r>
         <w:t xml:space="preserve">Figura </w:t>
       </w:r>
-      <w:fldSimple w:instr=" SEQ Figura \* ARABIC ">
-        <w:r>
-          <w:rPr>
-            <w:noProof/>
-          </w:rPr>
-          <w:t>9</w:t>
-        </w:r>
-      </w:fldSimple>
+      <w:r>
+        <w:fldChar w:fldCharType="begin"/>
+      </w:r>
+      <w:r>
+        <w:instrText xml:space="preserve"> SEQ Figura \* ARABIC </w:instrText>
+      </w:r>
+      <w:r>
+        <w:fldChar w:fldCharType="separate"/>
+      </w:r>
+      <w:r>
+        <w:rPr>
+          <w:noProof/>
+        </w:rPr>
+        <w:t>9</w:t>
+      </w:r>
+      <w:r>
+        <w:rPr>
+          <w:noProof/>
+        </w:rPr>
+        <w:fldChar w:fldCharType="end"/>
+      </w:r>
       <w:bookmarkEnd w:id="46"/>
       <w:r>
         <w:t>:</w:t>
@@ -13420,14 +13561,27 @@
       <w:r>
         <w:t xml:space="preserve">Figura </w:t>
       </w:r>
-      <w:fldSimple w:instr=" SEQ Figura \* ARABIC ">
-        <w:r>
-          <w:rPr>
-            <w:noProof/>
-          </w:rPr>
-          <w:t>10</w:t>
-        </w:r>
-      </w:fldSimple>
+      <w:r>
+        <w:fldChar w:fldCharType="begin"/>
+      </w:r>
+      <w:r>
+        <w:instrText xml:space="preserve"> SEQ Figura \* ARABIC </w:instrText>
+      </w:r>
+      <w:r>
+        <w:fldChar w:fldCharType="separate"/>
+      </w:r>
+      <w:r>
+        <w:rPr>
+          <w:noProof/>
+        </w:rPr>
+        <w:t>10</w:t>
+      </w:r>
+      <w:r>
+        <w:rPr>
+          <w:noProof/>
+        </w:rPr>
+        <w:fldChar w:fldCharType="end"/>
+      </w:r>
       <w:bookmarkEnd w:id="49"/>
       <w:r>
         <w:t>: BeagleBone Black conectado a um roteador (Próprio autor).</w:t>
@@ -13535,6 +13689,7 @@
           <w:id w:val="-907691645"/>
           <w:citation/>
         </w:sdtPr>
+        <w:sdtEndPr/>
         <w:sdtContent>
           <w:r>
             <w:rPr>
@@ -13646,6 +13801,7 @@
           <w:id w:val="-1329824237"/>
           <w:citation/>
         </w:sdtPr>
+        <w:sdtEndPr/>
         <w:sdtContent>
           <w:r>
             <w:rPr>
@@ -14040,6 +14196,7 @@
           <w:id w:val="263890600"/>
           <w:citation/>
         </w:sdtPr>
+        <w:sdtEndPr/>
         <w:sdtContent>
           <w:r>
             <w:fldChar w:fldCharType="begin"/>
@@ -14079,6 +14236,7 @@
           <w:id w:val="-2068720881"/>
           <w:citation/>
         </w:sdtPr>
+        <w:sdtEndPr/>
         <w:sdtContent>
           <w:r>
             <w:fldChar w:fldCharType="begin"/>
@@ -14166,14 +14324,27 @@
       <w:r>
         <w:t xml:space="preserve">Figura </w:t>
       </w:r>
-      <w:fldSimple w:instr=" SEQ Figura \* ARABIC ">
-        <w:r>
-          <w:rPr>
-            <w:noProof/>
-          </w:rPr>
-          <w:t>11</w:t>
-        </w:r>
-      </w:fldSimple>
+      <w:r>
+        <w:fldChar w:fldCharType="begin"/>
+      </w:r>
+      <w:r>
+        <w:instrText xml:space="preserve"> SEQ Figura \* ARABIC </w:instrText>
+      </w:r>
+      <w:r>
+        <w:fldChar w:fldCharType="separate"/>
+      </w:r>
+      <w:r>
+        <w:rPr>
+          <w:noProof/>
+        </w:rPr>
+        <w:t>11</w:t>
+      </w:r>
+      <w:r>
+        <w:rPr>
+          <w:noProof/>
+        </w:rPr>
+        <w:fldChar w:fldCharType="end"/>
+      </w:r>
       <w:bookmarkEnd w:id="52"/>
       <w:r>
         <w:t xml:space="preserve">: </w:t>
@@ -14567,14 +14738,27 @@
       <w:r>
         <w:t xml:space="preserve">Figura </w:t>
       </w:r>
-      <w:fldSimple w:instr=" SEQ Figura \* ARABIC ">
-        <w:r>
-          <w:rPr>
-            <w:noProof/>
-          </w:rPr>
-          <w:t>12</w:t>
-        </w:r>
-      </w:fldSimple>
+      <w:r>
+        <w:fldChar w:fldCharType="begin"/>
+      </w:r>
+      <w:r>
+        <w:instrText xml:space="preserve"> SEQ Figura \* ARABIC </w:instrText>
+      </w:r>
+      <w:r>
+        <w:fldChar w:fldCharType="separate"/>
+      </w:r>
+      <w:r>
+        <w:rPr>
+          <w:noProof/>
+        </w:rPr>
+        <w:t>12</w:t>
+      </w:r>
+      <w:r>
+        <w:rPr>
+          <w:noProof/>
+        </w:rPr>
+        <w:fldChar w:fldCharType="end"/>
+      </w:r>
       <w:bookmarkEnd w:id="55"/>
       <w:r>
         <w:t xml:space="preserve">: </w:t>
@@ -14594,6 +14778,7 @@
           <w:id w:val="1793555951"/>
           <w:citation/>
         </w:sdtPr>
+        <w:sdtEndPr/>
         <w:sdtContent>
           <w:r>
             <w:fldChar w:fldCharType="begin"/>
@@ -15398,14 +15583,27 @@
       <w:r>
         <w:t xml:space="preserve">Tabela </w:t>
       </w:r>
-      <w:fldSimple w:instr=" SEQ Tabela \* ARABIC ">
-        <w:r>
-          <w:rPr>
-            <w:noProof/>
-          </w:rPr>
-          <w:t>3</w:t>
-        </w:r>
-      </w:fldSimple>
+      <w:r>
+        <w:fldChar w:fldCharType="begin"/>
+      </w:r>
+      <w:r>
+        <w:instrText xml:space="preserve"> SEQ Tabela \* ARABIC </w:instrText>
+      </w:r>
+      <w:r>
+        <w:fldChar w:fldCharType="separate"/>
+      </w:r>
+      <w:r>
+        <w:rPr>
+          <w:noProof/>
+        </w:rPr>
+        <w:t>3</w:t>
+      </w:r>
+      <w:r>
+        <w:rPr>
+          <w:noProof/>
+        </w:rPr>
+        <w:fldChar w:fldCharType="end"/>
+      </w:r>
       <w:bookmarkEnd w:id="58"/>
       <w:r>
         <w:t>: Parâmetros da UART0 e suas funções (Próprio autor).</w:t>
@@ -15469,14 +15667,27 @@
       <w:r>
         <w:t xml:space="preserve">Figura </w:t>
       </w:r>
-      <w:fldSimple w:instr=" SEQ Figura \* ARABIC ">
-        <w:r>
-          <w:rPr>
-            <w:noProof/>
-          </w:rPr>
-          <w:t>13</w:t>
-        </w:r>
-      </w:fldSimple>
+      <w:r>
+        <w:fldChar w:fldCharType="begin"/>
+      </w:r>
+      <w:r>
+        <w:instrText xml:space="preserve"> SEQ Figura \* ARABIC </w:instrText>
+      </w:r>
+      <w:r>
+        <w:fldChar w:fldCharType="separate"/>
+      </w:r>
+      <w:r>
+        <w:rPr>
+          <w:noProof/>
+        </w:rPr>
+        <w:t>13</w:t>
+      </w:r>
+      <w:r>
+        <w:rPr>
+          <w:noProof/>
+        </w:rPr>
+        <w:fldChar w:fldCharType="end"/>
+      </w:r>
       <w:bookmarkEnd w:id="59"/>
       <w:r>
         <w:t xml:space="preserve">: Os pacotes de dados da comunicação serial podem ser configurados </w:t>
@@ -15486,6 +15697,7 @@
           <w:id w:val="194353479"/>
           <w:citation/>
         </w:sdtPr>
+        <w:sdtEndPr/>
         <w:sdtContent>
           <w:r>
             <w:fldChar w:fldCharType="begin"/>
@@ -15648,6 +15860,7 @@
           <w:id w:val="660044025"/>
           <w:citation/>
         </w:sdtPr>
+        <w:sdtEndPr/>
         <w:sdtContent>
           <w:r>
             <w:fldChar w:fldCharType="begin"/>
@@ -15860,14 +16073,27 @@
       <w:r>
         <w:t xml:space="preserve">Figura </w:t>
       </w:r>
-      <w:fldSimple w:instr=" SEQ Figura \* ARABIC ">
-        <w:r>
-          <w:rPr>
-            <w:noProof/>
-          </w:rPr>
-          <w:t>14</w:t>
-        </w:r>
-      </w:fldSimple>
+      <w:r>
+        <w:fldChar w:fldCharType="begin"/>
+      </w:r>
+      <w:r>
+        <w:instrText xml:space="preserve"> SEQ Figura \* ARABIC </w:instrText>
+      </w:r>
+      <w:r>
+        <w:fldChar w:fldCharType="separate"/>
+      </w:r>
+      <w:r>
+        <w:rPr>
+          <w:noProof/>
+        </w:rPr>
+        <w:t>14</w:t>
+      </w:r>
+      <w:r>
+        <w:rPr>
+          <w:noProof/>
+        </w:rPr>
+        <w:fldChar w:fldCharType="end"/>
+      </w:r>
       <w:bookmarkEnd w:id="61"/>
       <w:r>
         <w:t xml:space="preserve">: Conectando o cabo TTL ao BBB </w:t>
@@ -15877,6 +16103,7 @@
           <w:id w:val="-949000885"/>
           <w:citation/>
         </w:sdtPr>
+        <w:sdtEndPr/>
         <w:sdtContent>
           <w:r>
             <w:fldChar w:fldCharType="begin"/>
@@ -15967,14 +16194,27 @@
       <w:r>
         <w:t xml:space="preserve">Figura </w:t>
       </w:r>
-      <w:fldSimple w:instr=" SEQ Figura \* ARABIC ">
-        <w:r>
-          <w:rPr>
-            <w:noProof/>
-          </w:rPr>
-          <w:t>15</w:t>
-        </w:r>
-      </w:fldSimple>
+      <w:r>
+        <w:fldChar w:fldCharType="begin"/>
+      </w:r>
+      <w:r>
+        <w:instrText xml:space="preserve"> SEQ Figura \* ARABIC </w:instrText>
+      </w:r>
+      <w:r>
+        <w:fldChar w:fldCharType="separate"/>
+      </w:r>
+      <w:r>
+        <w:rPr>
+          <w:noProof/>
+        </w:rPr>
+        <w:t>15</w:t>
+      </w:r>
+      <w:r>
+        <w:rPr>
+          <w:noProof/>
+        </w:rPr>
+        <w:fldChar w:fldCharType="end"/>
+      </w:r>
       <w:bookmarkEnd w:id="63"/>
       <w:r>
         <w:t xml:space="preserve">: Conectando ao BBB através do </w:t>
@@ -16891,14 +17131,27 @@
       <w:r>
         <w:t xml:space="preserve">Algoritmo </w:t>
       </w:r>
-      <w:fldSimple w:instr=" SEQ Algoritmo \* ARABIC ">
-        <w:r>
-          <w:rPr>
-            <w:noProof/>
-          </w:rPr>
-          <w:t>1</w:t>
-        </w:r>
-      </w:fldSimple>
+      <w:r>
+        <w:fldChar w:fldCharType="begin"/>
+      </w:r>
+      <w:r>
+        <w:instrText xml:space="preserve"> SEQ Algoritmo \* ARABIC </w:instrText>
+      </w:r>
+      <w:r>
+        <w:fldChar w:fldCharType="separate"/>
+      </w:r>
+      <w:r>
+        <w:rPr>
+          <w:noProof/>
+        </w:rPr>
+        <w:t>1</w:t>
+      </w:r>
+      <w:r>
+        <w:rPr>
+          <w:noProof/>
+        </w:rPr>
+        <w:fldChar w:fldCharType="end"/>
+      </w:r>
       <w:bookmarkEnd w:id="65"/>
       <w:r>
         <w:t>: Sintaxe básica dos comandos no terminal (Próprio autor).</w:t>
@@ -17368,14 +17621,27 @@
       <w:r>
         <w:t xml:space="preserve">Tabela </w:t>
       </w:r>
-      <w:fldSimple w:instr=" SEQ Tabela \* ARABIC ">
-        <w:r>
-          <w:rPr>
-            <w:noProof/>
-          </w:rPr>
-          <w:t>4</w:t>
-        </w:r>
-      </w:fldSimple>
+      <w:r>
+        <w:fldChar w:fldCharType="begin"/>
+      </w:r>
+      <w:r>
+        <w:instrText xml:space="preserve"> SEQ Tabela \* ARABIC </w:instrText>
+      </w:r>
+      <w:r>
+        <w:fldChar w:fldCharType="separate"/>
+      </w:r>
+      <w:r>
+        <w:rPr>
+          <w:noProof/>
+        </w:rPr>
+        <w:t>4</w:t>
+      </w:r>
+      <w:r>
+        <w:rPr>
+          <w:noProof/>
+        </w:rPr>
+        <w:fldChar w:fldCharType="end"/>
+      </w:r>
       <w:bookmarkEnd w:id="66"/>
       <w:r>
         <w:t xml:space="preserve">: Algumas opções do comando </w:t>
@@ -17407,6 +17673,7 @@
           <w:id w:val="1173761906"/>
           <w:citation/>
         </w:sdtPr>
+        <w:sdtEndPr/>
         <w:sdtContent>
           <w:r>
             <w:rPr>
@@ -18194,14 +18461,27 @@
       <w:r>
         <w:t xml:space="preserve">Algoritmo </w:t>
       </w:r>
-      <w:fldSimple w:instr=" SEQ Algoritmo \* ARABIC ">
-        <w:r>
-          <w:rPr>
-            <w:noProof/>
-          </w:rPr>
-          <w:t>2</w:t>
-        </w:r>
-      </w:fldSimple>
+      <w:r>
+        <w:fldChar w:fldCharType="begin"/>
+      </w:r>
+      <w:r>
+        <w:instrText xml:space="preserve"> SEQ Algoritmo \* ARABIC </w:instrText>
+      </w:r>
+      <w:r>
+        <w:fldChar w:fldCharType="separate"/>
+      </w:r>
+      <w:r>
+        <w:rPr>
+          <w:noProof/>
+        </w:rPr>
+        <w:t>2</w:t>
+      </w:r>
+      <w:r>
+        <w:rPr>
+          <w:noProof/>
+        </w:rPr>
+        <w:fldChar w:fldCharType="end"/>
+      </w:r>
       <w:bookmarkEnd w:id="67"/>
       <w:r>
         <w:t xml:space="preserve">: </w:t>
@@ -19219,14 +19499,27 @@
       <w:r>
         <w:t xml:space="preserve">Tabela </w:t>
       </w:r>
-      <w:fldSimple w:instr=" SEQ Tabela \* ARABIC ">
-        <w:r>
-          <w:rPr>
-            <w:noProof/>
-          </w:rPr>
-          <w:t>5</w:t>
-        </w:r>
-      </w:fldSimple>
+      <w:r>
+        <w:fldChar w:fldCharType="begin"/>
+      </w:r>
+      <w:r>
+        <w:instrText xml:space="preserve"> SEQ Tabela \* ARABIC </w:instrText>
+      </w:r>
+      <w:r>
+        <w:fldChar w:fldCharType="separate"/>
+      </w:r>
+      <w:r>
+        <w:rPr>
+          <w:noProof/>
+        </w:rPr>
+        <w:t>5</w:t>
+      </w:r>
+      <w:r>
+        <w:rPr>
+          <w:noProof/>
+        </w:rPr>
+        <w:fldChar w:fldCharType="end"/>
+      </w:r>
       <w:bookmarkEnd w:id="68"/>
       <w:r>
         <w:t xml:space="preserve">: Alguns comandos do terminal </w:t>
@@ -19236,6 +19529,7 @@
           <w:id w:val="-1049220001"/>
           <w:citation/>
         </w:sdtPr>
+        <w:sdtEndPr/>
         <w:sdtContent>
           <w:r>
             <w:fldChar w:fldCharType="begin"/>
@@ -20410,14 +20704,27 @@
         <w:lastRenderedPageBreak/>
         <w:t xml:space="preserve">Algoritmo </w:t>
       </w:r>
-      <w:fldSimple w:instr=" SEQ Algoritmo \* ARABIC ">
-        <w:r>
-          <w:rPr>
-            <w:noProof/>
-          </w:rPr>
-          <w:t>3</w:t>
-        </w:r>
-      </w:fldSimple>
+      <w:r>
+        <w:fldChar w:fldCharType="begin"/>
+      </w:r>
+      <w:r>
+        <w:instrText xml:space="preserve"> SEQ Algoritmo \* ARABIC </w:instrText>
+      </w:r>
+      <w:r>
+        <w:fldChar w:fldCharType="separate"/>
+      </w:r>
+      <w:r>
+        <w:rPr>
+          <w:noProof/>
+        </w:rPr>
+        <w:t>3</w:t>
+      </w:r>
+      <w:r>
+        <w:rPr>
+          <w:noProof/>
+        </w:rPr>
+        <w:fldChar w:fldCharType="end"/>
+      </w:r>
       <w:bookmarkEnd w:id="69"/>
       <w:r>
         <w:t xml:space="preserve">: Utilizando alguns operadores </w:t>
@@ -21141,14 +21448,27 @@
       <w:r>
         <w:t xml:space="preserve">Algoritmo </w:t>
       </w:r>
-      <w:fldSimple w:instr=" SEQ Algoritmo \* ARABIC ">
-        <w:r>
-          <w:rPr>
-            <w:noProof/>
-          </w:rPr>
-          <w:t>4</w:t>
-        </w:r>
-      </w:fldSimple>
+      <w:r>
+        <w:fldChar w:fldCharType="begin"/>
+      </w:r>
+      <w:r>
+        <w:instrText xml:space="preserve"> SEQ Algoritmo \* ARABIC </w:instrText>
+      </w:r>
+      <w:r>
+        <w:fldChar w:fldCharType="separate"/>
+      </w:r>
+      <w:r>
+        <w:rPr>
+          <w:noProof/>
+        </w:rPr>
+        <w:t>4</w:t>
+      </w:r>
+      <w:r>
+        <w:rPr>
+          <w:noProof/>
+        </w:rPr>
+        <w:fldChar w:fldCharType="end"/>
+      </w:r>
       <w:r>
         <w:t>: Ace</w:t>
       </w:r>
@@ -22398,14 +22718,27 @@
       <w:r>
         <w:t xml:space="preserve">Tabela </w:t>
       </w:r>
-      <w:fldSimple w:instr=" SEQ Tabela \* ARABIC ">
-        <w:r>
-          <w:rPr>
-            <w:noProof/>
-          </w:rPr>
-          <w:t>6</w:t>
-        </w:r>
-      </w:fldSimple>
+      <w:r>
+        <w:fldChar w:fldCharType="begin"/>
+      </w:r>
+      <w:r>
+        <w:instrText xml:space="preserve"> SEQ Tabela \* ARABIC </w:instrText>
+      </w:r>
+      <w:r>
+        <w:fldChar w:fldCharType="separate"/>
+      </w:r>
+      <w:r>
+        <w:rPr>
+          <w:noProof/>
+        </w:rPr>
+        <w:t>6</w:t>
+      </w:r>
+      <w:r>
+        <w:rPr>
+          <w:noProof/>
+        </w:rPr>
+        <w:fldChar w:fldCharType="end"/>
+      </w:r>
       <w:bookmarkEnd w:id="70"/>
       <w:r>
         <w:t>: Tempo de processamento para a execução</w:t>
@@ -22437,6 +22770,7 @@
           <w:id w:val="866335823"/>
           <w:citation/>
         </w:sdtPr>
+        <w:sdtEndPr/>
         <w:sdtContent>
           <w:r>
             <w:fldChar w:fldCharType="begin"/>
@@ -22990,14 +23324,27 @@
         <w:lastRenderedPageBreak/>
         <w:t xml:space="preserve">Algoritmo </w:t>
       </w:r>
-      <w:fldSimple w:instr=" SEQ Algoritmo \* ARABIC ">
-        <w:r>
-          <w:rPr>
-            <w:noProof/>
-          </w:rPr>
-          <w:t>5</w:t>
-        </w:r>
-      </w:fldSimple>
+      <w:r>
+        <w:fldChar w:fldCharType="begin"/>
+      </w:r>
+      <w:r>
+        <w:instrText xml:space="preserve"> SEQ Algoritmo \* ARABIC </w:instrText>
+      </w:r>
+      <w:r>
+        <w:fldChar w:fldCharType="separate"/>
+      </w:r>
+      <w:r>
+        <w:rPr>
+          <w:noProof/>
+        </w:rPr>
+        <w:t>5</w:t>
+      </w:r>
+      <w:r>
+        <w:rPr>
+          <w:noProof/>
+        </w:rPr>
+        <w:fldChar w:fldCharType="end"/>
+      </w:r>
       <w:bookmarkEnd w:id="71"/>
       <w:r>
         <w:t>: Compilando em C++</w:t>
@@ -23438,14 +23785,27 @@
       <w:r>
         <w:t xml:space="preserve">Algoritmo </w:t>
       </w:r>
-      <w:fldSimple w:instr=" SEQ Algoritmo \* ARABIC ">
-        <w:r>
-          <w:rPr>
-            <w:noProof/>
-          </w:rPr>
-          <w:t>6</w:t>
-        </w:r>
-      </w:fldSimple>
+      <w:r>
+        <w:fldChar w:fldCharType="begin"/>
+      </w:r>
+      <w:r>
+        <w:instrText xml:space="preserve"> SEQ Algoritmo \* ARABIC </w:instrText>
+      </w:r>
+      <w:r>
+        <w:fldChar w:fldCharType="separate"/>
+      </w:r>
+      <w:r>
+        <w:rPr>
+          <w:noProof/>
+        </w:rPr>
+        <w:t>6</w:t>
+      </w:r>
+      <w:r>
+        <w:rPr>
+          <w:noProof/>
+        </w:rPr>
+        <w:fldChar w:fldCharType="end"/>
+      </w:r>
       <w:bookmarkEnd w:id="72"/>
       <w:r>
         <w:t xml:space="preserve">: Código Bash para acender o </w:t>
@@ -23790,6 +24150,7 @@
           <w:id w:val="-394579544"/>
           <w:citation/>
         </w:sdtPr>
+        <w:sdtEndPr/>
         <w:sdtContent>
           <w:r>
             <w:rPr>
@@ -25167,14 +25528,27 @@
       <w:r>
         <w:t xml:space="preserve">Algoritmo </w:t>
       </w:r>
-      <w:fldSimple w:instr=" SEQ Algoritmo \* ARABIC ">
-        <w:r>
-          <w:rPr>
-            <w:noProof/>
-          </w:rPr>
-          <w:t>7</w:t>
-        </w:r>
-      </w:fldSimple>
+      <w:r>
+        <w:fldChar w:fldCharType="begin"/>
+      </w:r>
+      <w:r>
+        <w:instrText xml:space="preserve"> SEQ Algoritmo \* ARABIC </w:instrText>
+      </w:r>
+      <w:r>
+        <w:fldChar w:fldCharType="separate"/>
+      </w:r>
+      <w:r>
+        <w:rPr>
+          <w:noProof/>
+        </w:rPr>
+        <w:t>7</w:t>
+      </w:r>
+      <w:r>
+        <w:rPr>
+          <w:noProof/>
+        </w:rPr>
+        <w:fldChar w:fldCharType="end"/>
+      </w:r>
       <w:bookmarkEnd w:id="73"/>
       <w:r>
         <w:t xml:space="preserve">: Exemplo usando uma </w:t>
@@ -25349,14 +25723,27 @@
       <w:r>
         <w:t xml:space="preserve">Figura </w:t>
       </w:r>
-      <w:fldSimple w:instr=" SEQ Figura \* ARABIC ">
-        <w:r>
-          <w:rPr>
-            <w:noProof/>
-          </w:rPr>
-          <w:t>16</w:t>
-        </w:r>
-      </w:fldSimple>
+      <w:r>
+        <w:fldChar w:fldCharType="begin"/>
+      </w:r>
+      <w:r>
+        <w:instrText xml:space="preserve"> SEQ Figura \* ARABIC </w:instrText>
+      </w:r>
+      <w:r>
+        <w:fldChar w:fldCharType="separate"/>
+      </w:r>
+      <w:r>
+        <w:rPr>
+          <w:noProof/>
+        </w:rPr>
+        <w:t>16</w:t>
+      </w:r>
+      <w:r>
+        <w:rPr>
+          <w:noProof/>
+        </w:rPr>
+        <w:fldChar w:fldCharType="end"/>
+      </w:r>
       <w:r>
         <w:t>: Ambiente de desenvolvimento Cloud9</w:t>
       </w:r>
@@ -25844,14 +26231,27 @@
       <w:r>
         <w:t xml:space="preserve">Figura </w:t>
       </w:r>
-      <w:fldSimple w:instr=" SEQ Figura \* ARABIC ">
-        <w:r>
-          <w:rPr>
-            <w:noProof/>
-          </w:rPr>
-          <w:t>17</w:t>
-        </w:r>
-      </w:fldSimple>
+      <w:r>
+        <w:fldChar w:fldCharType="begin"/>
+      </w:r>
+      <w:r>
+        <w:instrText xml:space="preserve"> SEQ Figura \* ARABIC </w:instrText>
+      </w:r>
+      <w:r>
+        <w:fldChar w:fldCharType="separate"/>
+      </w:r>
+      <w:r>
+        <w:rPr>
+          <w:noProof/>
+        </w:rPr>
+        <w:t>17</w:t>
+      </w:r>
+      <w:r>
+        <w:rPr>
+          <w:noProof/>
+        </w:rPr>
+        <w:fldChar w:fldCharType="end"/>
+      </w:r>
       <w:bookmarkEnd w:id="75"/>
       <w:r>
         <w:t xml:space="preserve">: Compartilhando a rede de </w:t>
@@ -26020,14 +26420,27 @@
       <w:r>
         <w:t xml:space="preserve">Figura </w:t>
       </w:r>
-      <w:fldSimple w:instr=" SEQ Figura \* ARABIC ">
-        <w:r>
-          <w:rPr>
-            <w:noProof/>
-          </w:rPr>
-          <w:t>18</w:t>
-        </w:r>
-      </w:fldSimple>
+      <w:r>
+        <w:fldChar w:fldCharType="begin"/>
+      </w:r>
+      <w:r>
+        <w:instrText xml:space="preserve"> SEQ Figura \* ARABIC </w:instrText>
+      </w:r>
+      <w:r>
+        <w:fldChar w:fldCharType="separate"/>
+      </w:r>
+      <w:r>
+        <w:rPr>
+          <w:noProof/>
+        </w:rPr>
+        <w:t>18</w:t>
+      </w:r>
+      <w:r>
+        <w:rPr>
+          <w:noProof/>
+        </w:rPr>
+        <w:fldChar w:fldCharType="end"/>
+      </w:r>
       <w:bookmarkEnd w:id="77"/>
       <w:r>
         <w:t xml:space="preserve">: Permitindo que o BBB </w:t>
@@ -26718,14 +27131,27 @@
       <w:r>
         <w:t xml:space="preserve">Algoritmo </w:t>
       </w:r>
-      <w:fldSimple w:instr=" SEQ Algoritmo \* ARABIC ">
-        <w:r>
-          <w:rPr>
-            <w:noProof/>
-          </w:rPr>
-          <w:t>8</w:t>
-        </w:r>
-      </w:fldSimple>
+      <w:r>
+        <w:fldChar w:fldCharType="begin"/>
+      </w:r>
+      <w:r>
+        <w:instrText xml:space="preserve"> SEQ Algoritmo \* ARABIC </w:instrText>
+      </w:r>
+      <w:r>
+        <w:fldChar w:fldCharType="separate"/>
+      </w:r>
+      <w:r>
+        <w:rPr>
+          <w:noProof/>
+        </w:rPr>
+        <w:t>8</w:t>
+      </w:r>
+      <w:r>
+        <w:rPr>
+          <w:noProof/>
+        </w:rPr>
+        <w:fldChar w:fldCharType="end"/>
+      </w:r>
       <w:bookmarkEnd w:id="79"/>
       <w:r>
         <w:t xml:space="preserve">: </w:t>
@@ -26864,23 +27290,36 @@
       <w:r>
         <w:t>lgoritmo</w:t>
       </w:r>
-      <w:fldSimple w:instr=" REF _Ref466301668  \* MERGEFORMAT ">
-        <w:r>
-          <w:rPr>
-            <w:vanish/>
-          </w:rPr>
-          <w:t>Algoritmo</w:t>
-        </w:r>
-        <w:r>
-          <w:t xml:space="preserve"> </w:t>
-        </w:r>
-        <w:r>
-          <w:rPr>
-            <w:noProof/>
-          </w:rPr>
-          <w:t>9</w:t>
-        </w:r>
-      </w:fldSimple>
+      <w:r>
+        <w:fldChar w:fldCharType="begin"/>
+      </w:r>
+      <w:r>
+        <w:instrText xml:space="preserve"> REF _Ref466301668  \* MERGEFORMAT </w:instrText>
+      </w:r>
+      <w:r>
+        <w:fldChar w:fldCharType="separate"/>
+      </w:r>
+      <w:r>
+        <w:rPr>
+          <w:vanish/>
+        </w:rPr>
+        <w:t>Algoritmo</w:t>
+      </w:r>
+      <w:r>
+        <w:t xml:space="preserve"> </w:t>
+      </w:r>
+      <w:r>
+        <w:rPr>
+          <w:noProof/>
+        </w:rPr>
+        <w:t>9</w:t>
+      </w:r>
+      <w:r>
+        <w:rPr>
+          <w:noProof/>
+        </w:rPr>
+        <w:fldChar w:fldCharType="end"/>
+      </w:r>
       <w:r>
         <w:t>)</w:t>
       </w:r>
@@ -27270,14 +27709,27 @@
       <w:r>
         <w:t xml:space="preserve">Algoritmo </w:t>
       </w:r>
-      <w:fldSimple w:instr=" SEQ Algoritmo \* ARABIC ">
-        <w:r>
-          <w:rPr>
-            <w:noProof/>
-          </w:rPr>
-          <w:t>9</w:t>
-        </w:r>
-      </w:fldSimple>
+      <w:r>
+        <w:fldChar w:fldCharType="begin"/>
+      </w:r>
+      <w:r>
+        <w:instrText xml:space="preserve"> SEQ Algoritmo \* ARABIC </w:instrText>
+      </w:r>
+      <w:r>
+        <w:fldChar w:fldCharType="separate"/>
+      </w:r>
+      <w:r>
+        <w:rPr>
+          <w:noProof/>
+        </w:rPr>
+        <w:t>9</w:t>
+      </w:r>
+      <w:r>
+        <w:rPr>
+          <w:noProof/>
+        </w:rPr>
+        <w:fldChar w:fldCharType="end"/>
+      </w:r>
       <w:bookmarkEnd w:id="80"/>
       <w:r>
         <w:t xml:space="preserve">: </w:t>
@@ -27740,14 +28192,27 @@
       <w:r>
         <w:t xml:space="preserve">Algoritmo </w:t>
       </w:r>
-      <w:fldSimple w:instr=" SEQ Algoritmo \* ARABIC ">
-        <w:r>
-          <w:rPr>
-            <w:noProof/>
-          </w:rPr>
-          <w:t>10</w:t>
-        </w:r>
-      </w:fldSimple>
+      <w:r>
+        <w:fldChar w:fldCharType="begin"/>
+      </w:r>
+      <w:r>
+        <w:instrText xml:space="preserve"> SEQ Algoritmo \* ARABIC </w:instrText>
+      </w:r>
+      <w:r>
+        <w:fldChar w:fldCharType="separate"/>
+      </w:r>
+      <w:r>
+        <w:rPr>
+          <w:noProof/>
+        </w:rPr>
+        <w:t>10</w:t>
+      </w:r>
+      <w:r>
+        <w:rPr>
+          <w:noProof/>
+        </w:rPr>
+        <w:fldChar w:fldCharType="end"/>
+      </w:r>
       <w:bookmarkEnd w:id="81"/>
       <w:r>
         <w:t xml:space="preserve">: </w:t>
@@ -27780,23 +28245,36 @@
         <w:lastRenderedPageBreak/>
         <w:t>O editor funciona como uma interface gráfica, portanto não tem como mostrar todo processo no algoritmo</w:t>
       </w:r>
-      <w:fldSimple w:instr=" REF _Ref466305647  \* MERGEFORMAT ">
-        <w:r>
-          <w:rPr>
-            <w:vanish/>
-          </w:rPr>
-          <w:t>Algoritmo</w:t>
-        </w:r>
-        <w:r>
-          <w:t xml:space="preserve"> </w:t>
-        </w:r>
-        <w:r>
-          <w:rPr>
-            <w:noProof/>
-          </w:rPr>
-          <w:t>10</w:t>
-        </w:r>
-      </w:fldSimple>
+      <w:r>
+        <w:fldChar w:fldCharType="begin"/>
+      </w:r>
+      <w:r>
+        <w:instrText xml:space="preserve"> REF _Ref466305647  \* MERGEFORMAT </w:instrText>
+      </w:r>
+      <w:r>
+        <w:fldChar w:fldCharType="separate"/>
+      </w:r>
+      <w:r>
+        <w:rPr>
+          <w:vanish/>
+        </w:rPr>
+        <w:t>Algoritmo</w:t>
+      </w:r>
+      <w:r>
+        <w:t xml:space="preserve"> </w:t>
+      </w:r>
+      <w:r>
+        <w:rPr>
+          <w:noProof/>
+        </w:rPr>
+        <w:t>10</w:t>
+      </w:r>
+      <w:r>
+        <w:rPr>
+          <w:noProof/>
+        </w:rPr>
+        <w:fldChar w:fldCharType="end"/>
+      </w:r>
       <w:r>
         <w:t xml:space="preserve">. Porém, é bastante simples, basta procurar nesses arquivos os endereços de IP 192.168.7.2 e 192.168.7.1 e substituí-los para algo como 192.168.8.2 e 192.168.8.1, respectivamente </w:t>
       </w:r>
@@ -27805,6 +28283,7 @@
           <w:id w:val="-124857343"/>
           <w:citation/>
         </w:sdtPr>
+        <w:sdtEndPr/>
         <w:sdtContent>
           <w:r>
             <w:fldChar w:fldCharType="begin"/>
@@ -27851,23 +28330,36 @@
       <w:r>
         <w:t>. A figura</w:t>
       </w:r>
-      <w:fldSimple w:instr=" REF _Ref466306370  \* MERGEFORMAT ">
-        <w:r>
-          <w:rPr>
-            <w:vanish/>
-          </w:rPr>
-          <w:t>Figura</w:t>
-        </w:r>
-        <w:r>
-          <w:t xml:space="preserve"> </w:t>
-        </w:r>
-        <w:r>
-          <w:rPr>
-            <w:noProof/>
-          </w:rPr>
-          <w:t>19</w:t>
-        </w:r>
-      </w:fldSimple>
+      <w:r>
+        <w:fldChar w:fldCharType="begin"/>
+      </w:r>
+      <w:r>
+        <w:instrText xml:space="preserve"> REF _Ref466306370  \* MERGEFORMAT </w:instrText>
+      </w:r>
+      <w:r>
+        <w:fldChar w:fldCharType="separate"/>
+      </w:r>
+      <w:r>
+        <w:rPr>
+          <w:vanish/>
+        </w:rPr>
+        <w:t>Figura</w:t>
+      </w:r>
+      <w:r>
+        <w:t xml:space="preserve"> </w:t>
+      </w:r>
+      <w:r>
+        <w:rPr>
+          <w:noProof/>
+        </w:rPr>
+        <w:t>19</w:t>
+      </w:r>
+      <w:r>
+        <w:rPr>
+          <w:noProof/>
+        </w:rPr>
+        <w:fldChar w:fldCharType="end"/>
+      </w:r>
       <w:r>
         <w:t xml:space="preserve"> mostra como é a interface do nano ao editar o arquivo </w:t>
       </w:r>
@@ -27946,14 +28438,30 @@
       <w:r>
         <w:t xml:space="preserve">Figura </w:t>
       </w:r>
-      <w:fldSimple w:instr=" SEQ Figura \* ARABIC ">
-        <w:r>
-          <w:rPr>
-            <w:noProof/>
-          </w:rPr>
-          <w:t>19</w:t>
-        </w:r>
-      </w:fldSimple>
+      <w:r>
+        <w:fldChar w:fldCharType="begin"/>
+      </w:r>
+      <w:r>
+        <w:instrText xml:space="preserve"> SEQ Figura \* ARA</w:instrText>
+      </w:r>
+      <w:r>
+        <w:instrText xml:space="preserve">BIC </w:instrText>
+      </w:r>
+      <w:r>
+        <w:fldChar w:fldCharType="separate"/>
+      </w:r>
+      <w:r>
+        <w:rPr>
+          <w:noProof/>
+        </w:rPr>
+        <w:t>19</w:t>
+      </w:r>
+      <w:r>
+        <w:rPr>
+          <w:noProof/>
+        </w:rPr>
+        <w:fldChar w:fldCharType="end"/>
+      </w:r>
       <w:bookmarkEnd w:id="82"/>
       <w:r>
         <w:t>: Editando o arquivo “</w:t>
@@ -28413,6 +28921,7 @@
           <w:id w:val="-465734899"/>
           <w:citation/>
         </w:sdtPr>
+        <w:sdtEndPr/>
         <w:sdtContent>
           <w:r>
             <w:fldChar w:fldCharType="begin"/>
@@ -29431,14 +29940,27 @@
       <w:r>
         <w:t xml:space="preserve">Algoritmo </w:t>
       </w:r>
-      <w:fldSimple w:instr=" SEQ Algoritmo \* ARABIC ">
-        <w:r>
-          <w:rPr>
-            <w:noProof/>
-          </w:rPr>
-          <w:t>11</w:t>
-        </w:r>
-      </w:fldSimple>
+      <w:r>
+        <w:fldChar w:fldCharType="begin"/>
+      </w:r>
+      <w:r>
+        <w:instrText xml:space="preserve"> SEQ Algoritmo \* ARABIC </w:instrText>
+      </w:r>
+      <w:r>
+        <w:fldChar w:fldCharType="separate"/>
+      </w:r>
+      <w:r>
+        <w:rPr>
+          <w:noProof/>
+        </w:rPr>
+        <w:t>11</w:t>
+      </w:r>
+      <w:r>
+        <w:rPr>
+          <w:noProof/>
+        </w:rPr>
+        <w:fldChar w:fldCharType="end"/>
+      </w:r>
       <w:r>
         <w:t xml:space="preserve">: </w:t>
       </w:r>
@@ -29470,6 +29992,7 @@
           <w:id w:val="1666361246"/>
           <w:citation/>
         </w:sdtPr>
+        <w:sdtEndPr/>
         <w:sdtContent>
           <w:r>
             <w:rPr>
@@ -30772,14 +31295,27 @@
       <w:r>
         <w:t xml:space="preserve">Algoritmo </w:t>
       </w:r>
-      <w:fldSimple w:instr=" SEQ Algoritmo \* ARABIC ">
-        <w:r>
-          <w:rPr>
-            <w:noProof/>
-          </w:rPr>
-          <w:t>12</w:t>
-        </w:r>
-      </w:fldSimple>
+      <w:r>
+        <w:fldChar w:fldCharType="begin"/>
+      </w:r>
+      <w:r>
+        <w:instrText xml:space="preserve"> SEQ Algoritmo \* ARABIC </w:instrText>
+      </w:r>
+      <w:r>
+        <w:fldChar w:fldCharType="separate"/>
+      </w:r>
+      <w:r>
+        <w:rPr>
+          <w:noProof/>
+        </w:rPr>
+        <w:t>12</w:t>
+      </w:r>
+      <w:r>
+        <w:rPr>
+          <w:noProof/>
+        </w:rPr>
+        <w:fldChar w:fldCharType="end"/>
+      </w:r>
       <w:bookmarkEnd w:id="84"/>
       <w:r>
         <w:t xml:space="preserve">: Exemplo de </w:t>
@@ -30803,6 +31339,7 @@
           <w:id w:val="-1038503331"/>
           <w:citation/>
         </w:sdtPr>
+        <w:sdtEndPr/>
         <w:sdtContent>
           <w:r>
             <w:rPr>
@@ -31779,14 +32316,27 @@
       <w:r>
         <w:t xml:space="preserve">Algoritmo </w:t>
       </w:r>
-      <w:fldSimple w:instr=" SEQ Algoritmo \* ARABIC ">
-        <w:r>
-          <w:rPr>
-            <w:noProof/>
-          </w:rPr>
-          <w:t>13</w:t>
-        </w:r>
-      </w:fldSimple>
+      <w:r>
+        <w:fldChar w:fldCharType="begin"/>
+      </w:r>
+      <w:r>
+        <w:instrText xml:space="preserve"> SEQ Algoritmo \* ARABIC </w:instrText>
+      </w:r>
+      <w:r>
+        <w:fldChar w:fldCharType="separate"/>
+      </w:r>
+      <w:r>
+        <w:rPr>
+          <w:noProof/>
+        </w:rPr>
+        <w:t>13</w:t>
+      </w:r>
+      <w:r>
+        <w:rPr>
+          <w:noProof/>
+        </w:rPr>
+        <w:fldChar w:fldCharType="end"/>
+      </w:r>
       <w:bookmarkEnd w:id="85"/>
       <w:r>
         <w:t>: Compilando uma DTO e salvando na pasta do capes manager (Próprio autor).</w:t>
@@ -33987,14 +34537,27 @@
       <w:r>
         <w:t xml:space="preserve">Tabela </w:t>
       </w:r>
-      <w:fldSimple w:instr=" SEQ Tabela \* ARABIC ">
-        <w:r>
-          <w:rPr>
-            <w:noProof/>
-          </w:rPr>
-          <w:t>7</w:t>
-        </w:r>
-      </w:fldSimple>
+      <w:r>
+        <w:fldChar w:fldCharType="begin"/>
+      </w:r>
+      <w:r>
+        <w:instrText xml:space="preserve"> SEQ Tabela \* ARABIC </w:instrText>
+      </w:r>
+      <w:r>
+        <w:fldChar w:fldCharType="separate"/>
+      </w:r>
+      <w:r>
+        <w:rPr>
+          <w:noProof/>
+        </w:rPr>
+        <w:t>7</w:t>
+      </w:r>
+      <w:r>
+        <w:rPr>
+          <w:noProof/>
+        </w:rPr>
+        <w:fldChar w:fldCharType="end"/>
+      </w:r>
       <w:bookmarkEnd w:id="86"/>
       <w:r>
         <w:t xml:space="preserve">: Tabela de modos dos pinos de extensão do BBB – Parte 1 </w:t>
@@ -34004,6 +34567,7 @@
           <w:id w:val="-649441422"/>
           <w:citation/>
         </w:sdtPr>
+        <w:sdtEndPr/>
         <w:sdtContent>
           <w:r>
             <w:fldChar w:fldCharType="begin"/>
@@ -35875,14 +36439,27 @@
       <w:r>
         <w:t xml:space="preserve">Tabela </w:t>
       </w:r>
-      <w:fldSimple w:instr=" SEQ Tabela \* ARABIC ">
-        <w:r>
-          <w:rPr>
-            <w:noProof/>
-          </w:rPr>
-          <w:t>8</w:t>
-        </w:r>
-      </w:fldSimple>
+      <w:r>
+        <w:fldChar w:fldCharType="begin"/>
+      </w:r>
+      <w:r>
+        <w:instrText xml:space="preserve"> SEQ Tabela \* ARABIC </w:instrText>
+      </w:r>
+      <w:r>
+        <w:fldChar w:fldCharType="separate"/>
+      </w:r>
+      <w:r>
+        <w:rPr>
+          <w:noProof/>
+        </w:rPr>
+        <w:t>8</w:t>
+      </w:r>
+      <w:r>
+        <w:rPr>
+          <w:noProof/>
+        </w:rPr>
+        <w:fldChar w:fldCharType="end"/>
+      </w:r>
       <w:bookmarkEnd w:id="87"/>
       <w:r>
         <w:t xml:space="preserve">: Tabela de modos dos pinos de extensão do BBB – Parte 2 </w:t>
@@ -35892,6 +36469,7 @@
           <w:id w:val="2027814684"/>
           <w:citation/>
         </w:sdtPr>
+        <w:sdtEndPr/>
         <w:sdtContent>
           <w:r>
             <w:fldChar w:fldCharType="begin"/>
@@ -38018,14 +38596,27 @@
       <w:r>
         <w:t xml:space="preserve">Algoritmo </w:t>
       </w:r>
-      <w:fldSimple w:instr=" SEQ Algoritmo \* ARABIC ">
-        <w:r>
-          <w:rPr>
-            <w:noProof/>
-          </w:rPr>
-          <w:t>14</w:t>
-        </w:r>
-      </w:fldSimple>
+      <w:r>
+        <w:fldChar w:fldCharType="begin"/>
+      </w:r>
+      <w:r>
+        <w:instrText xml:space="preserve"> SEQ Algoritmo \* ARABIC </w:instrText>
+      </w:r>
+      <w:r>
+        <w:fldChar w:fldCharType="separate"/>
+      </w:r>
+      <w:r>
+        <w:rPr>
+          <w:noProof/>
+        </w:rPr>
+        <w:t>14</w:t>
+      </w:r>
+      <w:r>
+        <w:rPr>
+          <w:noProof/>
+        </w:rPr>
+        <w:fldChar w:fldCharType="end"/>
+      </w:r>
       <w:bookmarkEnd w:id="88"/>
       <w:r>
         <w:t xml:space="preserve">: </w:t>
@@ -38154,6 +38745,7 @@
           <w:id w:val="311763742"/>
           <w:citation/>
         </w:sdtPr>
+        <w:sdtEndPr/>
         <w:sdtContent>
           <w:r>
             <w:fldChar w:fldCharType="begin"/>
@@ -38458,14 +39050,27 @@
       <w:r>
         <w:t xml:space="preserve">Algoritmo </w:t>
       </w:r>
-      <w:fldSimple w:instr=" SEQ Algoritmo \* ARABIC ">
-        <w:r>
-          <w:rPr>
-            <w:noProof/>
-          </w:rPr>
-          <w:t>15</w:t>
-        </w:r>
-      </w:fldSimple>
+      <w:r>
+        <w:fldChar w:fldCharType="begin"/>
+      </w:r>
+      <w:r>
+        <w:instrText xml:space="preserve"> SEQ Algoritmo \* ARABIC </w:instrText>
+      </w:r>
+      <w:r>
+        <w:fldChar w:fldCharType="separate"/>
+      </w:r>
+      <w:r>
+        <w:rPr>
+          <w:noProof/>
+        </w:rPr>
+        <w:t>15</w:t>
+      </w:r>
+      <w:r>
+        <w:rPr>
+          <w:noProof/>
+        </w:rPr>
+        <w:fldChar w:fldCharType="end"/>
+      </w:r>
       <w:bookmarkEnd w:id="89"/>
       <w:r>
         <w:t>: Adicionando suporte à UART1 e UART2 no BBB (Próprio autor).</w:t>
@@ -38810,6 +39415,7 @@
           <w:id w:val="7878024"/>
           <w:citation/>
         </w:sdtPr>
+        <w:sdtEndPr/>
         <w:sdtContent>
           <w:r>
             <w:fldChar w:fldCharType="begin"/>
@@ -39090,95 +39696,682 @@
         <w:pStyle w:val="Ttulo3"/>
       </w:pPr>
       <w:r>
-        <w:t>PRUs</w:t>
+        <w:t>PRU-ICSS</w:t>
       </w:r>
     </w:p>
     <w:p>
       <w:r>
-        <w:t xml:space="preserve">O BeagleBone Black já vem com uma </w:t>
-      </w:r>
-      <w:r>
-        <w:t>solução de hardware para tarefas em tempo real</w:t>
-      </w:r>
-      <w:r>
-        <w:t>,</w:t>
-      </w:r>
-      <w:r>
-        <w:t xml:space="preserve"> </w:t>
-      </w:r>
-      <w:r>
-        <w:t>o</w:t>
-      </w:r>
-      <w:r>
-        <w:t xml:space="preserve"> coprocessador de dois núcleos conhecido como PRU</w:t>
-      </w:r>
-      <w:r>
-        <w:t xml:space="preserve"> (</w:t>
+        <w:t>O BeagleBone Black já vem com uma solução de hardware para tarefas em tempo real, o coprocessador PRU-ICSS (</w:t>
+      </w:r>
+      <w:r>
+        <w:rPr>
+          <w:rStyle w:val="nfase"/>
+        </w:rPr>
+        <w:t>Programable Real-Time Unit and Industrial Communication Subsystem</w:t>
+      </w:r>
+      <w:r>
+        <w:t>)</w:t>
       </w:r>
       <w:r>
         <w:fldChar w:fldCharType="begin"/>
       </w:r>
       <w:r>
-        <w:instrText xml:space="preserve"> REF _Ref466449850 \h </w:instrText>
-      </w:r>
-      <w:r>
-        <w:fldChar w:fldCharType="separate"/>
-      </w:r>
-      <w:r>
-        <w:t xml:space="preserve">Figura </w:t>
-      </w:r>
-      <w:r>
-        <w:rPr>
-          <w:noProof/>
-        </w:rPr>
-        <w:t>20</w:t>
+        <w:instrText xml:space="preserve"> XE "</w:instrText>
+      </w:r>
+      <w:r>
+        <w:instrText>PRU-ICSS:Programable Real-Time Unit and Industrial Communication Subsystem)</w:instrText>
+      </w:r>
+      <w:r>
+        <w:instrText xml:space="preserve">" </w:instrText>
       </w:r>
       <w:r>
         <w:fldChar w:fldCharType="end"/>
       </w:r>
       <w:r>
-        <w:t>)</w:t>
-      </w:r>
-      <w:r>
-        <w:t>. Esse microcontrolador é uma solução proprietária da Texas In</w:t>
-      </w:r>
-      <w:r>
-        <w:t>s</w:t>
-      </w:r>
-      <w:r>
-        <w:t xml:space="preserve">truments implementada diretamente no SOC do BeagleBone Black, e também, um dos grandes diferenciais do BBB em relação aos outros </w:t>
-      </w:r>
-      <w:r>
-        <w:rPr>
-          <w:rStyle w:val="nfase"/>
-          <w:lang w:val="pt-BR"/>
-        </w:rPr>
-        <w:t>single board computers</w:t>
-      </w:r>
-      <w:r>
-        <w:t>. O fato de ser implementado no mesmo encapsulamento da CPU permite uma troca de informação entre o centro de processamento muito mais rápida do que a solução microcontroladores externos, por exemplo. Além disso, o copro</w:t>
-      </w:r>
-      <w:r>
-        <w:t xml:space="preserve">cessador tem acesso direto à alguns pinos de extensão das portas P8 e P9. </w:t>
-      </w:r>
-      <w:r>
-        <w:t xml:space="preserve">Infelizmente </w:t>
-      </w:r>
-      <w:r>
-        <w:t>os pinos do ADC não podem</w:t>
-      </w:r>
-      <w:r>
-        <w:t xml:space="preserve"> ser </w:t>
-      </w:r>
-      <w:r>
-        <w:t>acessados</w:t>
-      </w:r>
-      <w:r>
-        <w:t xml:space="preserve"> diretamente pelo PRU.</w:t>
+        <w:t xml:space="preserve">. Esse componente é uma solução proprietária da Texas Instruments que faz parte do SOC AM335x. </w:t>
       </w:r>
     </w:p>
     <w:p>
       <w:r>
+        <w:t>O fato de ser implementado no mesmo encapsulamento da CPU permite uma troca de informação entre ambas as partes muito mais rápido do que a solução externa, como aquela com microcontroladores e o BBB. Além disso, o coprocessador tem acesso direto à alguns pinos de extensão das portas P8 e P9. Por ser um assunto</w:t>
+      </w:r>
+      <w:r>
+        <w:t xml:space="preserve"> mais</w:t>
+      </w:r>
+      <w:r>
+        <w:t xml:space="preserve"> extenso falaremos dele com mais detalhes na próxima seção.</w:t>
+      </w:r>
+    </w:p>
+    <w:p>
+      <w:pPr>
+        <w:pStyle w:val="Ttulo2"/>
+      </w:pPr>
+      <w:r>
+        <w:t>O coprocessador</w:t>
+      </w:r>
+      <w:r>
+        <w:t xml:space="preserve"> PRU-ICSS</w:t>
+      </w:r>
+    </w:p>
+    <w:p>
+      <w:pPr>
+        <w:pStyle w:val="Ttulo3"/>
+      </w:pPr>
+      <w:r>
+        <w:t>Arquitetura do PRU-ICSS</w:t>
+      </w:r>
+    </w:p>
+    <w:p>
+      <w:r>
+        <w:t>O PRU-ICSS é a segunda versão do PRUSS</w:t>
+      </w:r>
+      <w:r>
+        <w:fldChar w:fldCharType="begin"/>
+      </w:r>
+      <w:r>
+        <w:instrText xml:space="preserve"> XE "PRUSS        Programmable Real-time Unit Sub System" </w:instrText>
+      </w:r>
+      <w:r>
+        <w:fldChar w:fldCharType="end"/>
+      </w:r>
+      <w:r>
+        <w:t xml:space="preserve"> (</w:t>
+      </w:r>
+      <w:r>
+        <w:rPr>
+          <w:rStyle w:val="nfase"/>
+        </w:rPr>
+        <w:t>Programmable Real-time Unit Sub System</w:t>
+      </w:r>
+      <w:r>
+        <w:t>), ou PRUSSv2.</w:t>
+      </w:r>
+      <w:r>
+        <w:t xml:space="preserve"> </w:t>
+      </w:r>
+      <w:r>
+        <w:t>Dentro do PRU-ICSS existem dois núcleos RISC</w:t>
+      </w:r>
+      <w:r>
+        <w:fldChar w:fldCharType="begin"/>
+      </w:r>
+      <w:r>
+        <w:instrText xml:space="preserve"> XE "</w:instrText>
+      </w:r>
+      <w:r>
+        <w:instrText>RISC</w:instrText>
+      </w:r>
+      <w:r>
+        <w:instrText xml:space="preserve">       </w:instrText>
+      </w:r>
+      <w:r>
+        <w:instrText>Reduced Instruction Set Computer</w:instrText>
+      </w:r>
+      <w:r>
+        <w:instrText xml:space="preserve">" </w:instrText>
+      </w:r>
+      <w:r>
+        <w:fldChar w:fldCharType="end"/>
+      </w:r>
+      <w:r>
+        <w:t xml:space="preserve"> (</w:t>
+      </w:r>
+      <w:r>
+        <w:rPr>
+          <w:i/>
+        </w:rPr>
+        <w:t>Reduced Instruction Set Computer</w:t>
+      </w:r>
+      <w:r>
+        <w:t xml:space="preserve">) de </w:t>
+      </w:r>
+      <m:oMath>
+        <m:r>
+          <w:rPr>
+            <w:rFonts w:ascii="Cambria Math" w:hAnsi="Cambria Math"/>
+          </w:rPr>
+          <m:t>32 bits</m:t>
+        </m:r>
+      </m:oMath>
+      <w:r>
+        <w:t xml:space="preserve"> com </w:t>
+      </w:r>
+      <w:r>
+        <w:rPr>
+          <w:rStyle w:val="nfase"/>
+        </w:rPr>
+        <w:t>clock</w:t>
+      </w:r>
+      <w:r>
+        <w:t xml:space="preserve"> de</w:t>
+      </w:r>
+      <w:r>
+        <w:t xml:space="preserve"> </w:t>
+      </w:r>
+      <m:oMath>
+        <m:r>
+          <w:rPr>
+            <w:rFonts w:ascii="Cambria Math" w:hAnsi="Cambria Math"/>
+          </w:rPr>
+          <m:t>200 Mhz</m:t>
+        </m:r>
+      </m:oMath>
+      <w:r>
+        <w:rPr>
+          <w:rFonts w:eastAsiaTheme="minorEastAsia"/>
+        </w:rPr>
+        <w:t>, os PRU0 e PRU1</w:t>
+      </w:r>
+      <w:r>
+        <w:t>. Cada núcleo tem uma memória interna de 8 KB</w:t>
+      </w:r>
+      <w:r>
+        <w:t xml:space="preserve"> que</w:t>
+      </w:r>
+      <w:r>
+        <w:t xml:space="preserve"> utilizada para </w:t>
+      </w:r>
+      <w:r>
+        <w:t>armazenar</w:t>
+      </w:r>
+      <w:r>
+        <w:t xml:space="preserve"> os programas </w:t>
+      </w:r>
+      <w:r>
+        <w:t>criados para as mesmas</w:t>
+      </w:r>
+      <w:r>
+        <w:t xml:space="preserve"> (</w:t>
+      </w:r>
+      <w:r>
+        <w:rPr>
+          <w:rStyle w:val="nfase"/>
+        </w:rPr>
+        <w:t>program memory</w:t>
+      </w:r>
+      <w:r>
+        <w:t>) e mais 8 KB para armazenar dados quaisquer (</w:t>
+      </w:r>
+      <w:r>
+        <w:rPr>
+          <w:rStyle w:val="nfase"/>
+        </w:rPr>
+        <w:t>data</w:t>
+      </w:r>
+      <w:r>
+        <w:rPr>
+          <w:rStyle w:val="nfase"/>
+        </w:rPr>
+        <w:t xml:space="preserve"> RAM</w:t>
+      </w:r>
+      <w:r>
+        <w:rPr>
+          <w:rStyle w:val="nfase"/>
+        </w:rPr>
+        <w:t xml:space="preserve"> memory</w:t>
+      </w:r>
+      <w:r>
+        <w:t xml:space="preserve">), em resumo, as </w:t>
+      </w:r>
+      <w:r>
+        <w:rPr>
+          <w:rStyle w:val="nfase"/>
+        </w:rPr>
+        <w:t xml:space="preserve">program </w:t>
+      </w:r>
+      <w:r>
+        <w:rPr>
+          <w:rStyle w:val="nfase"/>
+        </w:rPr>
+        <w:lastRenderedPageBreak/>
+        <w:t>memory</w:t>
+      </w:r>
+      <w:r>
+        <w:t xml:space="preserve"> armazenam as instruções que serão executadas por cada PRU e as </w:t>
+      </w:r>
+      <w:r>
+        <w:rPr>
+          <w:rStyle w:val="nfase"/>
+        </w:rPr>
+        <w:t>data RAM memory</w:t>
+      </w:r>
+      <w:r>
+        <w:t xml:space="preserve"> tipicamente são usadas para armazenar os valores ou </w:t>
+      </w:r>
+      <w:r>
+        <w:rPr>
+          <w:rStyle w:val="nfase"/>
+        </w:rPr>
+        <w:t>arrays</w:t>
+      </w:r>
+      <w:r>
+        <w:t xml:space="preserve"> que serão manipulados pelas instruções da </w:t>
+      </w:r>
+      <w:r>
+        <w:rPr>
+          <w:rStyle w:val="nfase"/>
+        </w:rPr>
+        <w:t>program memory</w:t>
+      </w:r>
+      <w:r>
+        <w:t xml:space="preserve">. </w:t>
+      </w:r>
+      <w:r>
+        <w:t>Essas memórias exclusivas de cada PRU permitem que cada núcleo seja programado</w:t>
+      </w:r>
+      <w:r>
+        <w:t xml:space="preserve"> separadamente e</w:t>
+      </w:r>
+      <w:r>
+        <w:t>, portanto,</w:t>
+      </w:r>
+      <w:r>
+        <w:t xml:space="preserve"> utiliz</w:t>
+      </w:r>
+      <w:r>
+        <w:t>ados</w:t>
+      </w:r>
+      <w:r>
+        <w:t xml:space="preserve"> para fazer tarefas distintas simultaneamente. Por isso, em teoria, o BBB dispõe de</w:t>
+      </w:r>
+      <w:r>
+        <w:t xml:space="preserve"> dois</w:t>
+      </w:r>
+      <w:r>
+        <w:t xml:space="preserve"> </w:t>
+      </w:r>
+      <w:r>
+        <w:t>microcontroladores</w:t>
+      </w:r>
+      <w:r>
+        <w:t xml:space="preserve"> auxiliares</w:t>
+      </w:r>
+      <w:r>
+        <w:t xml:space="preserve"> integrados ao SOC.</w:t>
+      </w:r>
+    </w:p>
+    <w:p>
+      <w:r>
+        <w:t>Além das memórias exclusivas</w:t>
+      </w:r>
+      <w:r>
+        <w:t xml:space="preserve"> para cada núcleo, cada PRU pode acessar os dados do outro núcleo através de uma memória separada</w:t>
+      </w:r>
+      <w:r>
+        <w:t>, compartilhada e</w:t>
+      </w:r>
+      <w:r>
+        <w:t xml:space="preserve"> de uso geral com capacidade de </w:t>
+      </w:r>
+      <m:oMath>
+        <m:r>
+          <m:rPr>
+            <m:sty m:val="p"/>
+          </m:rPr>
+          <w:rPr>
+            <w:rFonts w:ascii="Cambria Math" w:hAnsi="Cambria Math"/>
+          </w:rPr>
+          <m:t>12 KB</m:t>
+        </m:r>
+      </m:oMath>
+      <w:r>
+        <w:t xml:space="preserve">. </w:t>
+      </w:r>
+      <w:r>
+        <w:t xml:space="preserve">Em termo de velocidade de acesso, escrita e leitura não há diferenças entre a memória compartilhada e as RAMs de cada PRU, segundo a documentação da </w:t>
+      </w:r>
+      <w:r>
+        <w:t>AM335x</w:t>
+      </w:r>
+      <w:r>
+        <w:t xml:space="preserve"> </w:t>
+      </w:r>
+      <w:sdt>
+        <w:sdtPr>
+          <w:id w:val="-2143879438"/>
+          <w:citation/>
+        </w:sdtPr>
+        <w:sdtEndPr/>
+        <w:sdtContent>
+          <w:r>
+            <w:fldChar w:fldCharType="begin"/>
+          </w:r>
+          <w:r>
+            <w:instrText xml:space="preserve"> CITATION Tex16 \l 1046 </w:instrText>
+          </w:r>
+          <w:r>
+            <w:fldChar w:fldCharType="separate"/>
+          </w:r>
+          <w:r>
+            <w:rPr>
+              <w:noProof/>
+            </w:rPr>
+            <w:t>(TEXAS INSTRUMENTS, 2016)</w:t>
+          </w:r>
+          <w:r>
+            <w:fldChar w:fldCharType="end"/>
+          </w:r>
+        </w:sdtContent>
+      </w:sdt>
+      <w:r>
+        <w:t xml:space="preserve">, considerando os melhores casos, </w:t>
+      </w:r>
+      <w:r>
+        <w:t>as latências</w:t>
+      </w:r>
+      <w:r>
+        <w:t xml:space="preserve"> de leitura de ambos tipos de memória são de 3 ciclos de </w:t>
+      </w:r>
+      <w:r>
+        <w:rPr>
+          <w:rStyle w:val="nfase"/>
+        </w:rPr>
+        <w:t>clock</w:t>
+      </w:r>
+      <w:r>
+        <w:t>.</w:t>
+      </w:r>
+      <w:r>
+        <w:t xml:space="preserve"> Na práti</w:t>
+      </w:r>
+      <w:r>
+        <w:t xml:space="preserve">ca, esse valor é um pouco maior, pois todas elas compartilham </w:t>
+      </w:r>
+      <w:r>
+        <w:t>através do</w:t>
+      </w:r>
+      <w:r>
+        <w:t xml:space="preserve"> SCR</w:t>
+      </w:r>
+      <w:r>
+        <w:fldChar w:fldCharType="begin"/>
+      </w:r>
+      <w:r>
+        <w:instrText xml:space="preserve"> XE "</w:instrText>
+      </w:r>
+      <w:r>
+        <w:rPr>
+          <w:i/>
+        </w:rPr>
+        <w:instrText>SCR</w:instrText>
+      </w:r>
+      <w:r>
+        <w:rPr>
+          <w:i/>
+        </w:rPr>
+        <w:instrText xml:space="preserve">       </w:instrText>
+      </w:r>
+      <w:r>
+        <w:rPr>
+          <w:i/>
+        </w:rPr>
+        <w:instrText>Switched Central Resource</w:instrText>
+      </w:r>
+      <w:r>
+        <w:instrText xml:space="preserve">" </w:instrText>
+      </w:r>
+      <w:r>
+        <w:fldChar w:fldCharType="end"/>
+      </w:r>
+      <w:r>
+        <w:t xml:space="preserve"> (</w:t>
+      </w:r>
+      <w:r>
+        <w:rPr>
+          <w:rStyle w:val="nfase"/>
+        </w:rPr>
+        <w:t>Switched Central Resource</w:t>
+      </w:r>
+      <w:r>
+        <w:t>)</w:t>
+      </w:r>
+      <w:r>
+        <w:t>, um barrament</w:t>
+      </w:r>
+      <w:r>
+        <w:t xml:space="preserve">o de 32 bits que interconecta as PRUs com todos os outros componentes do </w:t>
+      </w:r>
+      <w:r>
+        <w:t>PRUSSv2</w:t>
+      </w:r>
+      <w:r>
+        <w:t xml:space="preserve">. Assim usar uma memória ou outra vai depender da aplicação, em casos em que os dois núcleos trabalham em </w:t>
+      </w:r>
+      <w:r>
+        <w:t xml:space="preserve">conjunto para manipular os mesmos </w:t>
+      </w:r>
+      <w:r>
+        <w:t xml:space="preserve">dados é interessante salvá-los na memória compartilhada, já em casos em que </w:t>
+      </w:r>
+      <w:r>
+        <w:t>cada</w:t>
+      </w:r>
+      <w:r>
+        <w:t xml:space="preserve"> PRU trabalha de forma independente</w:t>
+      </w:r>
+      <w:r>
+        <w:t xml:space="preserve"> para finalidade distintas</w:t>
+      </w:r>
+      <w:r>
+        <w:t xml:space="preserve"> pode-se utilizar a sua RAM exclusiva</w:t>
+      </w:r>
+      <w:r>
+        <w:t>, mas nada impede que essa regra seja obrigatória</w:t>
+      </w:r>
+      <w:r>
+        <w:t>.</w:t>
+      </w:r>
+    </w:p>
+    <w:p>
+      <w:r>
+        <w:t xml:space="preserve">A arquitetura de cada unidade de processamento de uma PRU é </w:t>
+      </w:r>
+      <w:r>
+        <w:t>muito simples,</w:t>
+      </w:r>
+      <w:r>
+        <w:t xml:space="preserve"> </w:t>
+      </w:r>
+      <w:r>
+        <w:t>n</w:t>
+      </w:r>
+      <w:r>
+        <w:t>ão existe memória cache</w:t>
+      </w:r>
+      <w:r>
+        <w:rPr>
+          <w:rStyle w:val="Refdenotaderodap"/>
+        </w:rPr>
+        <w:footnoteReference w:id="9"/>
+      </w:r>
+      <w:r>
+        <w:t xml:space="preserve"> nem </w:t>
+      </w:r>
+      <w:r>
+        <w:rPr>
+          <w:i/>
+        </w:rPr>
+        <w:t>pipeline</w:t>
+      </w:r>
+      <w:r>
+        <w:rPr>
+          <w:rStyle w:val="Refdenotaderodap"/>
+        </w:rPr>
+        <w:footnoteReference w:id="10"/>
+      </w:r>
+      <w:r>
+        <w:t xml:space="preserve"> </w:t>
+      </w:r>
+      <w:r>
+        <w:t xml:space="preserve"> </w:t>
+      </w:r>
+      <w:sdt>
+        <w:sdtPr>
+          <w:id w:val="748540312"/>
+          <w:citation/>
+        </w:sdtPr>
+        <w:sdtEndPr/>
+        <w:sdtContent>
+          <w:r>
+            <w:fldChar w:fldCharType="begin"/>
+          </w:r>
+          <w:r>
+            <w:instrText xml:space="preserve"> CITATION ELi164 \l 1046 </w:instrText>
+          </w:r>
+          <w:r>
+            <w:fldChar w:fldCharType="separate"/>
+          </w:r>
+          <w:r>
+            <w:rPr>
+              <w:noProof/>
+            </w:rPr>
+            <w:t>(E-LINUX.ORG, 2016)</w:t>
+          </w:r>
+          <w:r>
+            <w:fldChar w:fldCharType="end"/>
+          </w:r>
+        </w:sdtContent>
+      </w:sdt>
+      <w:r>
+        <w:t xml:space="preserve">. A ideia de utilizar pipeline é a mesma das linhas de montagem industriais, as instruções que demoram mais tempo para serem executadas podem ser dividas em instruções menores para posteriormente </w:t>
+      </w:r>
+    </w:p>
+    <w:p>
+      <w:r>
+        <w:rPr>
+          <w:noProof/>
+          <w:lang w:eastAsia="pt-BR"/>
+        </w:rPr>
+        <w:lastRenderedPageBreak/>
+        <w:drawing>
+          <wp:inline distT="0" distB="0" distL="0" distR="0" wp14:anchorId="17E111B4" wp14:editId="3C4620F3">
+            <wp:extent cx="3507453" cy="4276800"/>
+            <wp:effectExtent l="0" t="0" r="0" b="0"/>
+            <wp:docPr id="36" name="Imagem 36"/>
+            <wp:cNvGraphicFramePr>
+              <a:graphicFrameLocks xmlns:a="http://schemas.openxmlformats.org/drawingml/2006/main" noChangeAspect="1"/>
+            </wp:cNvGraphicFramePr>
+            <a:graphic xmlns:a="http://schemas.openxmlformats.org/drawingml/2006/main">
+              <a:graphicData uri="http://schemas.openxmlformats.org/drawingml/2006/picture">
+                <pic:pic xmlns:pic="http://schemas.openxmlformats.org/drawingml/2006/picture">
+                  <pic:nvPicPr>
+                    <pic:cNvPr id="0" name="Picture 1"/>
+                    <pic:cNvPicPr>
+                      <a:picLocks noChangeAspect="1" noChangeArrowheads="1"/>
+                    </pic:cNvPicPr>
+                  </pic:nvPicPr>
+                  <pic:blipFill>
+                    <a:blip r:embed="rId29">
+                      <a:extLst>
+                        <a:ext uri="{28A0092B-C50C-407E-A947-70E740481C1C}">
+                          <a14:useLocalDpi xmlns:a14="http://schemas.microsoft.com/office/drawing/2010/main" val="0"/>
+                        </a:ext>
+                      </a:extLst>
+                    </a:blip>
+                    <a:srcRect/>
+                    <a:stretch>
+                      <a:fillRect/>
+                    </a:stretch>
+                  </pic:blipFill>
+                  <pic:spPr bwMode="auto">
+                    <a:xfrm>
+                      <a:off x="0" y="0"/>
+                      <a:ext cx="3516783" cy="4288176"/>
+                    </a:xfrm>
+                    <a:prstGeom prst="rect">
+                      <a:avLst/>
+                    </a:prstGeom>
+                    <a:noFill/>
+                    <a:ln>
+                      <a:noFill/>
+                    </a:ln>
+                  </pic:spPr>
+                </pic:pic>
+              </a:graphicData>
+            </a:graphic>
+          </wp:inline>
+        </w:drawing>
+      </w:r>
+    </w:p>
+    <w:p>
+      <w:r>
+        <w:t xml:space="preserve"> </w:t>
+      </w:r>
+      <w:r>
+        <w:t>Em relação a unidade de processamento de cada PRU</w:t>
+      </w:r>
+    </w:p>
+    <w:p>
+      <w:r>
+        <w:t xml:space="preserve">Isso permite que os PRUs possam trabalhar paralelamente em mesmo propósito. </w:t>
+      </w:r>
+      <w:r>
+        <w:t xml:space="preserve">Por exemplo, enquanto um núcleo </w:t>
+      </w:r>
+      <w:r>
+        <w:t xml:space="preserve">se propõe </w:t>
+      </w:r>
+    </w:p>
+    <w:p>
+      <w:r>
+        <w:t xml:space="preserve">Além da memória </w:t>
+      </w:r>
+      <w:r>
+        <w:t>não volátil, cada PRU tem 8 KB de memória cache L2</w:t>
+      </w:r>
+    </w:p>
+    <w:p>
+      <w:r>
+        <w:t xml:space="preserve">Nesta seção falaremos mais sobre o coprocessador do BeagleBone Black </w:t>
+      </w:r>
+    </w:p>
+    <w:p>
+      <w:r>
+        <w:t>O PRU-ICSS (</w:t>
+      </w:r>
+      <w:r>
+        <w:rPr>
+          <w:rStyle w:val="nfase"/>
+        </w:rPr>
+        <w:t>Programable Real-Time Unit and Industrial Communication Subsystem</w:t>
+      </w:r>
+      <w:r>
+        <w:t>) é um coprocessador</w:t>
+      </w:r>
+      <w:r>
+        <w:t xml:space="preserve"> proprietário da Texas Instruments,</w:t>
+      </w:r>
+      <w:r>
+        <w:t xml:space="preserve"> encapsulado no SOC AM335x</w:t>
+      </w:r>
+      <w:r>
+        <w:t xml:space="preserve"> e</w:t>
+      </w:r>
+      <w:r>
+        <w:t xml:space="preserve"> projetado especialmente para execuções de tarefas em</w:t>
+      </w:r>
+      <w:r>
+        <w:t xml:space="preserve"> tempo real.</w:t>
+      </w:r>
+    </w:p>
+    <w:p>
+      <w:r>
+        <w:t xml:space="preserve">Esse é um dos grandes diferenciais do BBB em relação aos outros </w:t>
+      </w:r>
+      <w:r>
+        <w:rPr>
+          <w:rStyle w:val="nfase"/>
+          <w:lang w:val="pt-BR"/>
+        </w:rPr>
+        <w:t>single board computers</w:t>
+      </w:r>
+      <w:r>
+        <w:t>.</w:t>
+      </w:r>
+    </w:p>
+    <w:p/>
+    <w:p>
+      <w:r>
         <w:t xml:space="preserve">Cada núcleo do PRU tem uma memória interna de 8KB que pode ser utilizada para salvar programas em cada um deles. Além disso, existe um bloco de 8KB de cache para cada PRU e um bloco único de memória compartilhada de 12 KB. </w:t>
       </w:r>
       <w:r>
@@ -39234,7 +40427,11 @@
         <w:t>.</w:t>
       </w:r>
       <w:r>
-        <w:t xml:space="preserve"> Todos os dados transferidos através do OCP são salvos na memória compartilhada de 12KB</w:t>
+        <w:t xml:space="preserve"> Todos os </w:t>
+      </w:r>
+      <w:r>
+        <w:lastRenderedPageBreak/>
+        <w:t>dados transferidos através do OCP são salvos na memória compartilhada de 12KB</w:t>
       </w:r>
       <w:r>
         <w:t>.</w:t>
@@ -39249,9 +40446,8 @@
           <w:noProof/>
           <w:lang w:eastAsia="pt-BR"/>
         </w:rPr>
-        <w:lastRenderedPageBreak/>
         <w:drawing>
-          <wp:inline distT="0" distB="0" distL="0" distR="0" wp14:anchorId="153BF5CB" wp14:editId="05C6C38E">
+          <wp:inline distT="0" distB="0" distL="0" distR="0" wp14:anchorId="153BF5CB" wp14:editId="45C024DD">
             <wp:extent cx="5579745" cy="3572510"/>
             <wp:effectExtent l="0" t="0" r="1905" b="8890"/>
             <wp:docPr id="31" name="Imagem 31"/>
@@ -39266,7 +40462,7 @@
                     <pic:cNvPicPr/>
                   </pic:nvPicPr>
                   <pic:blipFill>
-                    <a:blip r:embed="rId29"/>
+                    <a:blip r:embed="rId30"/>
                     <a:stretch>
                       <a:fillRect/>
                     </a:stretch>
@@ -39274,7 +40470,7 @@
                   <pic:spPr>
                     <a:xfrm>
                       <a:off x="0" y="0"/>
-                      <a:ext cx="5579745" cy="3572510"/>
+                      <a:ext cx="5682890" cy="3638550"/>
                     </a:xfrm>
                     <a:prstGeom prst="rect">
                       <a:avLst/>
@@ -39296,14 +40492,27 @@
       <w:r>
         <w:t xml:space="preserve">Figura </w:t>
       </w:r>
-      <w:fldSimple w:instr=" SEQ Figura \* ARABIC ">
-        <w:r>
-          <w:rPr>
-            <w:noProof/>
-          </w:rPr>
-          <w:t>20</w:t>
-        </w:r>
-      </w:fldSimple>
+      <w:r>
+        <w:fldChar w:fldCharType="begin"/>
+      </w:r>
+      <w:r>
+        <w:instrText xml:space="preserve"> SEQ Figura \* ARABIC </w:instrText>
+      </w:r>
+      <w:r>
+        <w:fldChar w:fldCharType="separate"/>
+      </w:r>
+      <w:r>
+        <w:rPr>
+          <w:noProof/>
+        </w:rPr>
+        <w:t>20</w:t>
+      </w:r>
+      <w:r>
+        <w:rPr>
+          <w:noProof/>
+        </w:rPr>
+        <w:fldChar w:fldCharType="end"/>
+      </w:r>
       <w:bookmarkEnd w:id="90"/>
       <w:r>
         <w:t>: Arquitetura do coprocessador PRU</w:t>
@@ -39319,6 +40528,7 @@
           <w:id w:val="-1635257253"/>
           <w:citation/>
         </w:sdtPr>
+        <w:sdtEndPr/>
         <w:sdtContent>
           <w:r>
             <w:fldChar w:fldCharType="begin"/>
@@ -39772,6 +40982,7 @@
         <w:pStyle w:val="Legenda"/>
       </w:pPr>
       <w:r>
+        <w:lastRenderedPageBreak/>
         <w:t xml:space="preserve">Algoritmo </w:t>
       </w:r>
       <w:r>
@@ -39796,12 +41007,7 @@
         <w:fldChar w:fldCharType="end"/>
       </w:r>
       <w:r>
-        <w:t>: Compilando um código assemble pa</w:t>
-      </w:r>
-      <w:bookmarkStart w:id="92" w:name="_GoBack"/>
-      <w:bookmarkEnd w:id="92"/>
-      <w:r>
-        <w:t>ra o PRU (Próprio autor).</w:t>
+        <w:t>: Compilando um código assemble para o PRU (Próprio autor).</w:t>
       </w:r>
     </w:p>
     <w:p>
@@ -39813,7 +41019,6 @@
           <w:noProof/>
           <w:lang w:eastAsia="pt-BR"/>
         </w:rPr>
-        <w:lastRenderedPageBreak/>
         <w:drawing>
           <wp:inline distT="0" distB="0" distL="0" distR="0" wp14:anchorId="47F39EBE" wp14:editId="105E5241">
             <wp:extent cx="5579745" cy="1037871"/>
@@ -39832,7 +41037,7 @@
                     </pic:cNvPicPr>
                   </pic:nvPicPr>
                   <pic:blipFill>
-                    <a:blip r:embed="rId30">
+                    <a:blip r:embed="rId31">
                       <a:extLst>
                         <a:ext uri="{28A0092B-C50C-407E-A947-70E740481C1C}">
                           <a14:useLocalDpi xmlns:a14="http://schemas.microsoft.com/office/drawing/2010/main" val="0"/>
@@ -39879,6 +41084,7 @@
           <w:docPartUnique/>
         </w:docPartObj>
       </w:sdtPr>
+      <w:sdtEndPr/>
       <w:sdtContent>
         <w:p>
           <w:pPr>
@@ -39893,6 +41099,7 @@
             <w:id w:val="111145805"/>
             <w:bibliography/>
           </w:sdtPr>
+          <w:sdtEndPr/>
           <w:sdtContent>
             <w:p>
               <w:pPr>
@@ -40650,7 +41857,7 @@
 
 <file path=word/comments.xml><?xml version="1.0" encoding="utf-8"?>
 <w:comments xmlns:wpc="http://schemas.microsoft.com/office/word/2010/wordprocessingCanvas" xmlns:cx="http://schemas.microsoft.com/office/drawing/2014/chartex" xmlns:cx1="http://schemas.microsoft.com/office/drawing/2015/9/8/chartex" xmlns:cx2="http://schemas.microsoft.com/office/drawing/2015/10/21/chartex" xmlns:cx3="http://schemas.microsoft.com/office/drawing/2016/5/9/chartex" xmlns:cx4="http://schemas.microsoft.com/office/drawing/2016/5/10/chartex" xmlns:cx5="http://schemas.microsoft.com/office/drawing/2016/5/11/chartex" xmlns:mc="http://schemas.openxmlformats.org/markup-compatibility/2006" xmlns:o="urn:schemas-microsoft-com:office:office" xmlns:r="http://schemas.openxmlformats.org/officeDocument/2006/relationships" xmlns:m="http://schemas.openxmlformats.org/officeDocument/2006/math" xmlns:v="urn:schemas-microsoft-com:vml" xmlns:wp14="http://schemas.microsoft.com/office/word/2010/wordprocessingDrawing" xmlns:wp="http://schemas.openxmlformats.org/drawingml/2006/wordprocessingDrawing" xmlns:w10="urn:schemas-microsoft-com:office:word" xmlns:w="http://schemas.openxmlformats.org/wordprocessingml/2006/main" xmlns:w14="http://schemas.microsoft.com/office/word/2010/wordml" xmlns:w15="http://schemas.microsoft.com/office/word/2012/wordml" xmlns:w16se="http://schemas.microsoft.com/office/word/2015/wordml/symex" xmlns:wpg="http://schemas.microsoft.com/office/word/2010/wordprocessingGroup" xmlns:wpi="http://schemas.microsoft.com/office/word/2010/wordprocessingInk" xmlns:wne="http://schemas.microsoft.com/office/word/2006/wordml" xmlns:wps="http://schemas.microsoft.com/office/word/2010/wordprocessingShape" mc:Ignorable="w14 w15 w16se wp14">
-  <w:comment w:id="0" w:author="." w:date="2016-11-10T17:35:00Z" w:initials=".">
+  <w:comment w:id="1" w:author="." w:date="2016-11-10T17:35:00Z" w:initials=".">
     <w:p>
       <w:pPr>
         <w:pStyle w:val="Textodecomentrio"/>
@@ -40666,7 +41873,7 @@
       </w:r>
     </w:p>
   </w:comment>
-  <w:comment w:id="1" w:author="Lucas Rodrigues" w:date="2016-11-11T11:02:00Z" w:initials="LR">
+  <w:comment w:id="2" w:author="Lucas Rodrigues" w:date="2016-11-11T11:02:00Z" w:initials="LR">
     <w:p>
       <w:pPr>
         <w:pStyle w:val="Textodecomentrio"/>
@@ -40682,7 +41889,7 @@
       </w:r>
     </w:p>
   </w:comment>
-  <w:comment w:id="2" w:author="." w:date="2016-11-10T17:35:00Z" w:initials=".">
+  <w:comment w:id="3" w:author="." w:date="2016-11-10T17:35:00Z" w:initials=".">
     <w:p>
       <w:pPr>
         <w:pStyle w:val="Textodecomentrio"/>
@@ -40698,7 +41905,7 @@
       </w:r>
     </w:p>
   </w:comment>
-  <w:comment w:id="3" w:author="Lucas Rodrigues" w:date="2016-11-11T11:00:00Z" w:initials="LR">
+  <w:comment w:id="4" w:author="Lucas Rodrigues" w:date="2016-11-11T11:00:00Z" w:initials="LR">
     <w:p>
       <w:pPr>
         <w:pStyle w:val="Textodecomentrio"/>
@@ -40710,14 +41917,11 @@
         <w:annotationRef/>
       </w:r>
       <w:r>
-        <w:t>A segunda palavra Figura está como oculta, ou seja,</w:t>
-      </w:r>
-      <w:r>
-        <w:t xml:space="preserve"> não vai aparecer na impressão. Aperte Ctrl+* que desaparece</w:t>
+        <w:t>A segunda palavra Figura está como oculta, ou seja, não vai aparecer na impressão. Aperte Ctrl+* que desaparece</w:t>
       </w:r>
     </w:p>
   </w:comment>
-  <w:comment w:id="8" w:author="." w:date="2016-11-10T17:41:00Z" w:initials=".">
+  <w:comment w:id="9" w:author="." w:date="2016-11-10T17:41:00Z" w:initials=".">
     <w:p>
       <w:pPr>
         <w:pStyle w:val="Textodecomentrio"/>
@@ -40741,7 +41945,7 @@
       </w:r>
     </w:p>
   </w:comment>
-  <w:comment w:id="9" w:author="Lucas Rodrigues" w:date="2016-11-11T10:59:00Z" w:initials="LR">
+  <w:comment w:id="10" w:author="Lucas Rodrigues" w:date="2016-11-11T10:59:00Z" w:initials="LR">
     <w:p>
       <w:pPr>
         <w:pStyle w:val="Textodecomentrio"/>
@@ -40757,7 +41961,7 @@
       </w:r>
     </w:p>
   </w:comment>
-  <w:comment w:id="10" w:author="." w:date="2016-11-10T17:45:00Z" w:initials=".">
+  <w:comment w:id="11" w:author="." w:date="2016-11-10T17:45:00Z" w:initials=".">
     <w:p>
       <w:pPr>
         <w:pStyle w:val="Textodecomentrio"/>
@@ -40786,7 +41990,7 @@
       </w:r>
     </w:p>
   </w:comment>
-  <w:comment w:id="11" w:author="Lucas Rodrigues" w:date="2016-11-11T11:06:00Z" w:initials="LR">
+  <w:comment w:id="12" w:author="Lucas Rodrigues" w:date="2016-11-11T11:06:00Z" w:initials="LR">
     <w:p>
       <w:pPr>
         <w:pStyle w:val="Textodecomentrio"/>
@@ -40802,7 +42006,7 @@
       </w:r>
     </w:p>
   </w:comment>
-  <w:comment w:id="16" w:author="." w:date="2016-11-10T17:53:00Z" w:initials=".">
+  <w:comment w:id="17" w:author="." w:date="2016-11-10T17:53:00Z" w:initials=".">
     <w:p>
       <w:pPr>
         <w:pStyle w:val="Textodecomentrio"/>
@@ -40818,7 +42022,7 @@
       </w:r>
     </w:p>
   </w:comment>
-  <w:comment w:id="17" w:author="Lucas Rodrigues" w:date="2016-11-11T11:27:00Z" w:initials="LR">
+  <w:comment w:id="18" w:author="Lucas Rodrigues" w:date="2016-11-11T11:27:00Z" w:initials="LR">
     <w:p>
       <w:pPr>
         <w:pStyle w:val="Textodecomentrio"/>
@@ -40860,7 +42064,7 @@
       </w:r>
     </w:p>
   </w:comment>
-  <w:comment w:id="22" w:author="." w:date="2016-11-10T17:55:00Z" w:initials=".">
+  <w:comment w:id="23" w:author="." w:date="2016-11-10T17:55:00Z" w:initials=".">
     <w:p>
       <w:pPr>
         <w:pStyle w:val="Textodecomentrio"/>
@@ -40876,7 +42080,7 @@
       </w:r>
     </w:p>
   </w:comment>
-  <w:comment w:id="23" w:author="Lucas Rodrigues" w:date="2016-11-11T11:31:00Z" w:initials="LR">
+  <w:comment w:id="24" w:author="Lucas Rodrigues" w:date="2016-11-11T11:31:00Z" w:initials="LR">
     <w:p>
       <w:pPr>
         <w:pStyle w:val="Textodecomentrio"/>
@@ -40889,22 +42093,6 @@
       </w:r>
       <w:r>
         <w:t>Explicado o motivo</w:t>
-      </w:r>
-    </w:p>
-  </w:comment>
-  <w:comment w:id="24" w:author="." w:date="2016-11-10T17:59:00Z" w:initials=".">
-    <w:p>
-      <w:pPr>
-        <w:pStyle w:val="Textodecomentrio"/>
-      </w:pPr>
-      <w:r>
-        <w:rPr>
-          <w:rStyle w:val="Refdecomentrio"/>
-        </w:rPr>
-        <w:annotationRef/>
-      </w:r>
-      <w:r>
-        <w:t>colocar software em itálico</w:t>
       </w:r>
     </w:p>
   </w:comment>
@@ -40959,13 +42147,7 @@
         <w:pStyle w:val="Textodecomentrio"/>
       </w:pPr>
       <w:r>
-        <w:t>Exemplo</w:t>
-      </w:r>
-      <w:r>
-        <w:t xml:space="preserve"> de um site da Microsoft</w:t>
-      </w:r>
-      <w:r>
-        <w:t>:</w:t>
+        <w:t>Exemplo de um site da Microsoft:</w:t>
       </w:r>
     </w:p>
     <w:p>
@@ -41063,7 +42245,6 @@
   <w15:commentEx w15:paraId="705FF442" w15:paraIdParent="1545CC58" w15:done="0"/>
   <w15:commentEx w15:paraId="57FE7073" w15:done="0"/>
   <w15:commentEx w15:paraId="249DEB06" w15:paraIdParent="57FE7073" w15:done="0"/>
-  <w15:commentEx w15:paraId="1482B580" w15:done="0"/>
   <w15:commentEx w15:paraId="53978A78" w15:done="0"/>
   <w15:commentEx w15:paraId="21692D8A" w15:paraIdParent="53978A78" w15:done="0"/>
   <w15:commentEx w15:paraId="3E136AE5" w15:done="0"/>
@@ -41164,13 +42345,7 @@
         <w:footnoteRef/>
       </w:r>
       <w:r>
-        <w:t xml:space="preserve"> Arquitetura de processador </w:t>
-      </w:r>
-      <w:r>
-        <w:t xml:space="preserve">de </w:t>
-      </w:r>
-      <w:r>
-        <w:t xml:space="preserve">32 bits de alto poder de processamento, baixo consumo e baixa dissipação de calor que permitiu surgimento de </w:t>
+        <w:t xml:space="preserve"> Arquitetura de processador de 32 bits de alto poder de processamento, baixo consumo e baixa dissipação de calor que permitiu surgimento de </w:t>
       </w:r>
       <w:r>
         <w:rPr>
@@ -41196,19 +42371,14 @@
         <w:footnoteRef/>
       </w:r>
       <w:r>
-        <w:t xml:space="preserve"> Tipo de processador especializado em processar gráficos. Hoje em dia as GPU estão cada vez mais versáteis</w:t>
-      </w:r>
-      <w:r>
-        <w:t>,</w:t>
-      </w:r>
-      <w:r>
-        <w:t xml:space="preserve"> permitindo processar outras tarefas como equações matemáticas, física e inteligência artificial </w:t>
+        <w:t xml:space="preserve"> Tipo de processador especializado em processar gráficos. Hoje em dia as GPU estão cada vez mais versáteis, permitindo processar outras tarefas como equações matemáticas, física e inteligência artificial </w:t>
       </w:r>
       <w:sdt>
         <w:sdtPr>
           <w:id w:val="405648201"/>
           <w:citation/>
         </w:sdtPr>
+        <w:sdtEndPr/>
         <w:sdtContent>
           <w:r>
             <w:fldChar w:fldCharType="begin"/>
@@ -41338,6 +42508,7 @@
           <w:id w:val="1817382619"/>
           <w:citation/>
         </w:sdtPr>
+        <w:sdtEndPr/>
         <w:sdtContent>
           <w:r>
             <w:rPr>
@@ -41415,6 +42586,44 @@
       </w:r>
       <w:r>
         <w:t xml:space="preserve"> para transferir chamadas telefônicas e serviços de voz de uma maneira geral.</w:t>
+      </w:r>
+    </w:p>
+  </w:footnote>
+  <w:footnote w:id="9">
+    <w:p>
+      <w:pPr>
+        <w:pStyle w:val="Textodenotaderodap"/>
+      </w:pPr>
+      <w:r>
+        <w:rPr>
+          <w:rStyle w:val="Refdenotaderodap"/>
+        </w:rPr>
+        <w:footnoteRef/>
+      </w:r>
+      <w:r>
+        <w:t xml:space="preserve"> É uma memória de acesso rápido, interna ao processador, que armazena os dados mais acessados do processador. </w:t>
+      </w:r>
+    </w:p>
+  </w:footnote>
+  <w:footnote w:id="10">
+    <w:p>
+      <w:pPr>
+        <w:pStyle w:val="Textodenotaderodap"/>
+      </w:pPr>
+      <w:r>
+        <w:rPr>
+          <w:rStyle w:val="Refdenotaderodap"/>
+        </w:rPr>
+        <w:footnoteRef/>
+      </w:r>
+      <w:r>
+        <w:t xml:space="preserve"> A ideia de utilizar pipeline é a mesma das linhas de montagem industriais. As instruções</w:t>
+      </w:r>
+      <w:r>
+        <w:t xml:space="preserve"> longas, que demoram </w:t>
+      </w:r>
+      <w:r>
+        <w:t xml:space="preserve"> são divididas em  </w:t>
       </w:r>
     </w:p>
   </w:footnote>
@@ -42475,7 +43684,7 @@
     <w:lsdException w:name="Table Web 2" w:semiHidden="1" w:unhideWhenUsed="1"/>
     <w:lsdException w:name="Table Web 3" w:semiHidden="1" w:unhideWhenUsed="1"/>
     <w:lsdException w:name="Balloon Text" w:semiHidden="1" w:unhideWhenUsed="1"/>
-    <w:lsdException w:name="Table Grid" w:semiHidden="1" w:uiPriority="39" w:unhideWhenUsed="1"/>
+    <w:lsdException w:name="Table Grid" w:uiPriority="39"/>
     <w:lsdException w:name="Table Theme" w:semiHidden="1" w:unhideWhenUsed="1"/>
     <w:lsdException w:name="Placeholder Text" w:semiHidden="1"/>
     <w:lsdException w:name="No Spacing" w:uiPriority="1" w:qFormat="1"/>
@@ -43882,7 +45091,7 @@
         <b:Corporate>NVidia</b:Corporate>
       </b:Author>
     </b:Author>
-    <b:RefOrder>32</b:RefOrder>
+    <b:RefOrder>34</b:RefOrder>
   </b:Source>
   <b:Source>
     <b:Tag>Jon12</b:Tag>
@@ -43993,7 +45202,7 @@
     <b:MonthAccessed>de outubro</b:MonthAccessed>
     <b:DayAccessed>21</b:DayAccessed>
     <b:URL>http://www.tecmundo.com.br/video-game-e-jogos/1910-o-que-e-um-port-.htm</b:URL>
-    <b:RefOrder>33</b:RefOrder>
+    <b:RefOrder>35</b:RefOrder>
   </b:Source>
   <b:Source>
     <b:Tag>Koe15</b:Tag>
@@ -44380,7 +45589,7 @@
         <b:Corporate>E-Linux.org</b:Corporate>
       </b:Author>
     </b:Author>
-    <b:RefOrder>31</b:RefOrder>
+    <b:RefOrder>33</b:RefOrder>
   </b:Source>
   <b:Source>
     <b:Tag>ELi162</b:Tag>
@@ -44397,7 +45606,7 @@
     <b:MonthAccessed>de novembro</b:MonthAccessed>
     <b:DayAccessed>10</b:DayAccessed>
     <b:URL>http://elinux.org/Beagleboard:Cape_Expansion_Headers</b:URL>
-    <b:RefOrder>30</b:RefOrder>
+    <b:RefOrder>29</b:RefOrder>
   </b:Source>
   <b:Source>
     <b:Tag>ELi163</b:Tag>
@@ -44414,13 +45623,47 @@
     <b:MonthAccessed>de novembro</b:MonthAccessed>
     <b:DayAccessed>10</b:DayAccessed>
     <b:URL>http://www.elinux.org/Capemgr</b:URL>
-    <b:RefOrder>29</b:RefOrder>
+    <b:RefOrder>30</b:RefOrder>
+  </b:Source>
+  <b:Source>
+    <b:Tag>Tex16</b:Tag>
+    <b:SourceType>InternetSite</b:SourceType>
+    <b:Guid>{311F8F72-4620-49FE-BD22-25D081DB4D3A}</b:Guid>
+    <b:Author>
+      <b:Author>
+        <b:Corporate>Texas Instruments</b:Corporate>
+      </b:Author>
+    </b:Author>
+    <b:InternetSiteTitle>AM335x PRU Read Latencies</b:InternetSiteTitle>
+    <b:Year>2016</b:Year>
+    <b:YearAccessed>2016</b:YearAccessed>
+    <b:MonthAccessed>de novembro</b:MonthAccessed>
+    <b:DayAccessed>12</b:DayAccessed>
+    <b:URL>http://processors.wiki.ti.com/index.php/AM335x_PRU_Read_Latencies</b:URL>
+    <b:RefOrder>31</b:RefOrder>
+  </b:Source>
+  <b:Source>
+    <b:Tag>ELi164</b:Tag>
+    <b:SourceType>InternetSite</b:SourceType>
+    <b:Guid>{20C1F206-AE22-44A2-923A-899068BFEC83}</b:Guid>
+    <b:Author>
+      <b:Author>
+        <b:Corporate>E-Linux.org</b:Corporate>
+      </b:Author>
+    </b:Author>
+    <b:InternetSiteTitle>Ti AM33XX PRUSSv2</b:InternetSiteTitle>
+    <b:Year>2016</b:Year>
+    <b:YearAccessed>2016</b:YearAccessed>
+    <b:MonthAccessed>de novembro</b:MonthAccessed>
+    <b:DayAccessed>12</b:DayAccessed>
+    <b:URL>http://elinux.org/Ti_AM33XX_PRUSSv2</b:URL>
+    <b:RefOrder>32</b:RefOrder>
   </b:Source>
 </b:Sources>
 </file>
 
 <file path=customXml/itemProps1.xml><?xml version="1.0" encoding="utf-8"?>
-<ds:datastoreItem xmlns:ds="http://schemas.openxmlformats.org/officeDocument/2006/customXml" ds:itemID="{4A3CE652-AF09-4038-A994-93D48F686A9E}">
+<ds:datastoreItem xmlns:ds="http://schemas.openxmlformats.org/officeDocument/2006/customXml" ds:itemID="{42E31025-31B4-47AC-A2AC-9C69BD0E6969}">
   <ds:schemaRefs>
     <ds:schemaRef ds:uri="http://schemas.openxmlformats.org/officeDocument/2006/bibliography"/>
   </ds:schemaRefs>

</xml_diff>